<commit_message>
Modificacion del diagrama ER
</commit_message>
<xml_diff>
--- a/Development/IW/Analysis/IW-DBD.docx
+++ b/Development/IW/Analysis/IW-DBD.docx
@@ -41,6 +41,7 @@
           <w:szCs w:val="72"/>
         </w:rPr>
       </w:pPr>
+      <w:proofErr w:type="spellStart"/>
       <w:r>
         <w:rPr>
           <w:rFonts w:ascii="Times New Roman" w:hAnsi="Times New Roman" w:cs="Times New Roman"/>
@@ -49,6 +50,7 @@
         </w:rPr>
         <w:t>IndieWorks</w:t>
       </w:r>
+      <w:proofErr w:type="spellEnd"/>
     </w:p>
     <w:p>
       <w:pPr>
@@ -136,9 +138,9 @@
           <w:noProof/>
         </w:rPr>
         <w:drawing>
-          <wp:inline distT="0" distB="0" distL="0" distR="0" wp14:anchorId="04436F16" wp14:editId="7D208F0A">
-            <wp:extent cx="7765923" cy="4360545"/>
-            <wp:effectExtent l="6985" t="0" r="0" b="0"/>
+          <wp:inline distT="0" distB="0" distL="0" distR="0" wp14:anchorId="3064F6FD" wp14:editId="0502789D">
+            <wp:extent cx="7716664" cy="5076753"/>
+            <wp:effectExtent l="5715" t="0" r="4445" b="4445"/>
             <wp:docPr id="1" name="Imagen 1"/>
             <wp:cNvGraphicFramePr>
               <a:graphicFrameLocks xmlns:a="http://schemas.openxmlformats.org/drawingml/2006/main" noChangeAspect="1"/>
@@ -152,13 +154,13 @@
                   </pic:nvPicPr>
                   <pic:blipFill rotWithShape="1">
                     <a:blip r:embed="rId4"/>
-                    <a:srcRect l="31059" t="27157" r="37203" b="41159"/>
+                    <a:srcRect l="19348" t="24442" r="27529" b="27279"/>
                     <a:stretch/>
                   </pic:blipFill>
                   <pic:spPr bwMode="auto">
                     <a:xfrm rot="16200000">
                       <a:off x="0" y="0"/>
-                      <a:ext cx="7782377" cy="4369784"/>
+                      <a:ext cx="7762190" cy="5106704"/>
                     </a:xfrm>
                     <a:prstGeom prst="rect">
                       <a:avLst/>
@@ -178,6 +180,8 @@
           </wp:inline>
         </w:drawing>
       </w:r>
+      <w:bookmarkStart w:id="0" w:name="_GoBack"/>
+      <w:bookmarkEnd w:id="0"/>
     </w:p>
     <w:p>
       <w:pPr>
@@ -205,16 +209,17 @@
           <w:szCs w:val="24"/>
         </w:rPr>
       </w:pPr>
-      <w:bookmarkStart w:id="0" w:name="_GoBack"/>
       <w:r>
         <w:rPr>
           <w:noProof/>
+          <w:color w:val="000000"/>
+          <w:bdr w:val="none" w:sz="0" w:space="0" w:color="auto" w:frame="1"/>
         </w:rPr>
         <w:drawing>
-          <wp:inline distT="0" distB="0" distL="0" distR="0" wp14:anchorId="2B9F111B" wp14:editId="62C9796E">
-            <wp:extent cx="7113351" cy="5875113"/>
-            <wp:effectExtent l="9525" t="0" r="1905" b="1905"/>
-            <wp:docPr id="2" name="Imagen 2"/>
+          <wp:inline distT="0" distB="0" distL="0" distR="0">
+            <wp:extent cx="7333701" cy="6137990"/>
+            <wp:effectExtent l="7303" t="0" r="7937" b="7938"/>
+            <wp:docPr id="3" name="Imagen 3"/>
             <wp:cNvGraphicFramePr>
               <a:graphicFrameLocks xmlns:a="http://schemas.openxmlformats.org/drawingml/2006/main" noChangeAspect="1"/>
             </wp:cNvGraphicFramePr>
@@ -222,22 +227,31 @@
               <a:graphicData uri="http://schemas.openxmlformats.org/drawingml/2006/picture">
                 <pic:pic xmlns:pic="http://schemas.openxmlformats.org/drawingml/2006/picture">
                   <pic:nvPicPr>
-                    <pic:cNvPr id="1" name=""/>
-                    <pic:cNvPicPr/>
+                    <pic:cNvPr id="0" name="Picture 1"/>
+                    <pic:cNvPicPr>
+                      <a:picLocks noChangeAspect="1" noChangeArrowheads="1"/>
+                    </pic:cNvPicPr>
                   </pic:nvPicPr>
                   <pic:blipFill rotWithShape="1">
-                    <a:blip r:embed="rId5"/>
-                    <a:srcRect l="35923" t="24144" r="25432" b="19109"/>
+                    <a:blip r:embed="rId5">
+                      <a:extLst>
+                        <a:ext uri="{28A0092B-C50C-407E-A947-70E740481C1C}">
+                          <a14:useLocalDpi xmlns:a14="http://schemas.microsoft.com/office/drawing/2010/main" val="0"/>
+                        </a:ext>
+                      </a:extLst>
+                    </a:blip>
+                    <a:srcRect l="23932" t="18098" r="29226" b="12226"/>
                     <a:stretch/>
                   </pic:blipFill>
                   <pic:spPr bwMode="auto">
                     <a:xfrm rot="16200000">
                       <a:off x="0" y="0"/>
-                      <a:ext cx="7133780" cy="5891986"/>
+                      <a:ext cx="7343108" cy="6145863"/>
                     </a:xfrm>
                     <a:prstGeom prst="rect">
                       <a:avLst/>
                     </a:prstGeom>
+                    <a:noFill/>
                     <a:ln>
                       <a:noFill/>
                     </a:ln>
@@ -253,7 +267,6 @@
           </wp:inline>
         </w:drawing>
       </w:r>
-      <w:bookmarkEnd w:id="0"/>
     </w:p>
     <w:sectPr>
       <w:pgSz w:w="12240" w:h="15840"/>
@@ -388,6 +401,7 @@
     <w:lsdException w:name="HTML Sample" w:semiHidden="1" w:unhideWhenUsed="1"/>
     <w:lsdException w:name="HTML Typewriter" w:semiHidden="1" w:unhideWhenUsed="1"/>
     <w:lsdException w:name="HTML Variable" w:semiHidden="1" w:unhideWhenUsed="1"/>
+    <w:lsdException w:name="Normal Table" w:semiHidden="1" w:unhideWhenUsed="1"/>
     <w:lsdException w:name="annotation subject" w:semiHidden="1" w:unhideWhenUsed="1"/>
     <w:lsdException w:name="No List" w:semiHidden="1" w:unhideWhenUsed="1"/>
     <w:lsdException w:name="Outline List 1" w:semiHidden="1" w:unhideWhenUsed="1"/>
@@ -434,8 +448,10 @@
     <w:lsdException w:name="Table Subtle 2" w:semiHidden="1" w:unhideWhenUsed="1"/>
     <w:lsdException w:name="Table Web 1" w:semiHidden="1" w:unhideWhenUsed="1"/>
     <w:lsdException w:name="Table Web 2" w:semiHidden="1" w:unhideWhenUsed="1"/>
+    <w:lsdException w:name="Table Web 3" w:semiHidden="1" w:unhideWhenUsed="1"/>
     <w:lsdException w:name="Balloon Text" w:semiHidden="1" w:unhideWhenUsed="1"/>
     <w:lsdException w:name="Table Grid" w:uiPriority="39"/>
+    <w:lsdException w:name="Table Theme" w:semiHidden="1" w:unhideWhenUsed="1"/>
     <w:lsdException w:name="Placeholder Text" w:semiHidden="1"/>
     <w:lsdException w:name="No Spacing" w:uiPriority="1" w:qFormat="1"/>
     <w:lsdException w:name="Light Shading" w:uiPriority="60"/>

</xml_diff>

<commit_message>
Actualización Documento de Diseño de Base de Datos
</commit_message>
<xml_diff>
--- a/Development/IW/Analysis/IW-DBD.docx
+++ b/Development/IW/Analysis/IW-DBD.docx
@@ -32,7 +32,7 @@
     </w:p>
     <w:p>
       <w:pPr>
-        <w:spacing w:before="300" w:after="300"/>
+        <w:spacing w:before="300" w:after="300" w:line="360" w:lineRule="auto"/>
         <w:jc w:val="center"/>
         <w:rPr>
           <w:b/>
@@ -72,7 +72,7 @@
     </w:p>
     <w:p>
       <w:pPr>
-        <w:spacing w:before="300" w:after="300"/>
+        <w:spacing w:before="300" w:after="300" w:line="360" w:lineRule="auto"/>
         <w:jc w:val="center"/>
         <w:rPr>
           <w:b/>
@@ -176,7 +176,7 @@
     </w:p>
     <w:p>
       <w:pPr>
-        <w:spacing w:before="300" w:after="300"/>
+        <w:spacing w:before="300" w:after="300" w:line="360" w:lineRule="auto"/>
         <w:jc w:val="right"/>
         <w:rPr>
           <w:b/>
@@ -187,7 +187,7 @@
     </w:p>
     <w:p>
       <w:pPr>
-        <w:spacing w:before="300" w:after="300"/>
+        <w:spacing w:before="300" w:after="300" w:line="360" w:lineRule="auto"/>
         <w:jc w:val="right"/>
         <w:rPr>
           <w:b/>
@@ -195,29 +195,18 @@
           <w:szCs w:val="36"/>
         </w:rPr>
       </w:pPr>
-    </w:p>
-    <w:p>
-      <w:pPr>
-        <w:spacing w:before="300" w:after="300"/>
-        <w:jc w:val="right"/>
+      <w:r>
         <w:rPr>
           <w:b/>
           <w:sz w:val="32"/>
           <w:szCs w:val="36"/>
         </w:rPr>
-      </w:pPr>
-      <w:r>
-        <w:rPr>
-          <w:b/>
-          <w:sz w:val="32"/>
-          <w:szCs w:val="36"/>
-        </w:rPr>
         <w:t>Lima, Diciembre del 2020</w:t>
       </w:r>
     </w:p>
     <w:p>
       <w:pPr>
-        <w:spacing w:before="480"/>
+        <w:spacing w:before="480" w:line="360" w:lineRule="auto"/>
         <w:jc w:val="center"/>
         <w:rPr>
           <w:b/>
@@ -247,8 +236,6 @@
       </w:sdtPr>
       <w:sdtEndPr/>
       <w:sdtContent>
-        <w:bookmarkStart w:id="2" w:name="_GoBack" w:displacedByCustomXml="prev"/>
-        <w:bookmarkEnd w:id="2" w:displacedByCustomXml="prev"/>
         <w:p>
           <w:pPr>
             <w:pStyle w:val="TDC1"/>
@@ -256,6 +243,7 @@
               <w:tab w:val="left" w:pos="480"/>
               <w:tab w:val="right" w:pos="9019"/>
             </w:tabs>
+            <w:spacing w:line="360" w:lineRule="auto"/>
             <w:rPr>
               <w:rFonts w:asciiTheme="minorHAnsi" w:eastAsiaTheme="minorEastAsia" w:hAnsiTheme="minorHAnsi" w:cstheme="minorBidi"/>
               <w:noProof/>
@@ -355,6 +343,7 @@
               <w:tab w:val="left" w:pos="480"/>
               <w:tab w:val="right" w:pos="9019"/>
             </w:tabs>
+            <w:spacing w:line="360" w:lineRule="auto"/>
             <w:rPr>
               <w:rFonts w:asciiTheme="minorHAnsi" w:eastAsiaTheme="minorEastAsia" w:hAnsiTheme="minorHAnsi" w:cstheme="minorBidi"/>
               <w:noProof/>
@@ -445,6 +434,7 @@
               <w:tab w:val="left" w:pos="880"/>
               <w:tab w:val="right" w:pos="9019"/>
             </w:tabs>
+            <w:spacing w:line="360" w:lineRule="auto"/>
             <w:rPr>
               <w:rFonts w:asciiTheme="minorHAnsi" w:eastAsiaTheme="minorEastAsia" w:hAnsiTheme="minorHAnsi" w:cstheme="minorBidi"/>
               <w:noProof/>
@@ -535,6 +525,7 @@
               <w:tab w:val="left" w:pos="1320"/>
               <w:tab w:val="right" w:pos="9019"/>
             </w:tabs>
+            <w:spacing w:line="360" w:lineRule="auto"/>
             <w:rPr>
               <w:rFonts w:asciiTheme="minorHAnsi" w:eastAsiaTheme="minorEastAsia" w:hAnsiTheme="minorHAnsi" w:cstheme="minorBidi"/>
               <w:noProof/>
@@ -625,6 +616,7 @@
               <w:tab w:val="left" w:pos="1320"/>
               <w:tab w:val="right" w:pos="9019"/>
             </w:tabs>
+            <w:spacing w:line="360" w:lineRule="auto"/>
             <w:rPr>
               <w:rFonts w:asciiTheme="minorHAnsi" w:eastAsiaTheme="minorEastAsia" w:hAnsiTheme="minorHAnsi" w:cstheme="minorBidi"/>
               <w:noProof/>
@@ -715,6 +707,7 @@
               <w:tab w:val="left" w:pos="1320"/>
               <w:tab w:val="right" w:pos="9019"/>
             </w:tabs>
+            <w:spacing w:line="360" w:lineRule="auto"/>
             <w:rPr>
               <w:rFonts w:asciiTheme="minorHAnsi" w:eastAsiaTheme="minorEastAsia" w:hAnsiTheme="minorHAnsi" w:cstheme="minorBidi"/>
               <w:noProof/>
@@ -805,6 +798,7 @@
               <w:tab w:val="left" w:pos="1320"/>
               <w:tab w:val="right" w:pos="9019"/>
             </w:tabs>
+            <w:spacing w:line="360" w:lineRule="auto"/>
             <w:rPr>
               <w:rFonts w:asciiTheme="minorHAnsi" w:eastAsiaTheme="minorEastAsia" w:hAnsiTheme="minorHAnsi" w:cstheme="minorBidi"/>
               <w:noProof/>
@@ -895,6 +889,7 @@
               <w:tab w:val="left" w:pos="1320"/>
               <w:tab w:val="right" w:pos="9019"/>
             </w:tabs>
+            <w:spacing w:line="360" w:lineRule="auto"/>
             <w:rPr>
               <w:rFonts w:asciiTheme="minorHAnsi" w:eastAsiaTheme="minorEastAsia" w:hAnsiTheme="minorHAnsi" w:cstheme="minorBidi"/>
               <w:noProof/>
@@ -985,6 +980,7 @@
               <w:tab w:val="left" w:pos="1320"/>
               <w:tab w:val="right" w:pos="9019"/>
             </w:tabs>
+            <w:spacing w:line="360" w:lineRule="auto"/>
             <w:rPr>
               <w:rFonts w:asciiTheme="minorHAnsi" w:eastAsiaTheme="minorEastAsia" w:hAnsiTheme="minorHAnsi" w:cstheme="minorBidi"/>
               <w:noProof/>
@@ -1075,6 +1071,7 @@
               <w:tab w:val="left" w:pos="880"/>
               <w:tab w:val="right" w:pos="9019"/>
             </w:tabs>
+            <w:spacing w:line="360" w:lineRule="auto"/>
             <w:rPr>
               <w:rFonts w:asciiTheme="minorHAnsi" w:eastAsiaTheme="minorEastAsia" w:hAnsiTheme="minorHAnsi" w:cstheme="minorBidi"/>
               <w:noProof/>
@@ -1165,6 +1162,7 @@
               <w:tab w:val="left" w:pos="1320"/>
               <w:tab w:val="right" w:pos="9019"/>
             </w:tabs>
+            <w:spacing w:line="360" w:lineRule="auto"/>
             <w:rPr>
               <w:rFonts w:asciiTheme="minorHAnsi" w:eastAsiaTheme="minorEastAsia" w:hAnsiTheme="minorHAnsi" w:cstheme="minorBidi"/>
               <w:noProof/>
@@ -1255,6 +1253,7 @@
               <w:tab w:val="left" w:pos="1320"/>
               <w:tab w:val="right" w:pos="9019"/>
             </w:tabs>
+            <w:spacing w:line="360" w:lineRule="auto"/>
             <w:rPr>
               <w:rFonts w:asciiTheme="minorHAnsi" w:eastAsiaTheme="minorEastAsia" w:hAnsiTheme="minorHAnsi" w:cstheme="minorBidi"/>
               <w:noProof/>
@@ -1345,6 +1344,7 @@
               <w:tab w:val="left" w:pos="880"/>
               <w:tab w:val="right" w:pos="9019"/>
             </w:tabs>
+            <w:spacing w:line="360" w:lineRule="auto"/>
             <w:rPr>
               <w:rFonts w:asciiTheme="minorHAnsi" w:eastAsiaTheme="minorEastAsia" w:hAnsiTheme="minorHAnsi" w:cstheme="minorBidi"/>
               <w:noProof/>
@@ -1435,6 +1435,7 @@
               <w:tab w:val="left" w:pos="1320"/>
               <w:tab w:val="right" w:pos="9019"/>
             </w:tabs>
+            <w:spacing w:line="360" w:lineRule="auto"/>
             <w:rPr>
               <w:rFonts w:asciiTheme="minorHAnsi" w:eastAsiaTheme="minorEastAsia" w:hAnsiTheme="minorHAnsi" w:cstheme="minorBidi"/>
               <w:noProof/>
@@ -1525,6 +1526,7 @@
               <w:tab w:val="left" w:pos="1320"/>
               <w:tab w:val="right" w:pos="9019"/>
             </w:tabs>
+            <w:spacing w:line="360" w:lineRule="auto"/>
             <w:rPr>
               <w:rFonts w:asciiTheme="minorHAnsi" w:eastAsiaTheme="minorEastAsia" w:hAnsiTheme="minorHAnsi" w:cstheme="minorBidi"/>
               <w:noProof/>
@@ -1613,7 +1615,7 @@
             <w:tabs>
               <w:tab w:val="right" w:pos="9025"/>
             </w:tabs>
-            <w:spacing w:before="60" w:after="80" w:line="240" w:lineRule="auto"/>
+            <w:spacing w:before="60" w:after="80" w:line="360" w:lineRule="auto"/>
             <w:ind w:left="720"/>
             <w:rPr>
               <w:color w:val="000000"/>
@@ -1643,8 +1645,8 @@
         <w:spacing w:before="480"/>
         <w:ind w:left="0" w:firstLine="0"/>
       </w:pPr>
-      <w:bookmarkStart w:id="3" w:name="_5wklgn115vsk" w:colFirst="0" w:colLast="0"/>
-      <w:bookmarkEnd w:id="3"/>
+      <w:bookmarkStart w:id="2" w:name="_5wklgn115vsk" w:colFirst="0" w:colLast="0"/>
+      <w:bookmarkEnd w:id="2"/>
       <w:r>
         <w:br w:type="page"/>
       </w:r>
@@ -1661,12 +1663,38 @@
         <w:spacing w:before="480"/>
         <w:ind w:left="720"/>
       </w:pPr>
-      <w:bookmarkStart w:id="4" w:name="_Toc58794334"/>
+      <w:bookmarkStart w:id="3" w:name="_Toc58794334"/>
       <w:r>
         <w:lastRenderedPageBreak/>
         <w:t>Introducción</w:t>
       </w:r>
-      <w:bookmarkEnd w:id="4"/>
+      <w:bookmarkEnd w:id="3"/>
+    </w:p>
+    <w:p>
+      <w:pPr>
+        <w:spacing w:line="360" w:lineRule="auto"/>
+        <w:ind w:left="720"/>
+      </w:pPr>
+      <w:r>
+        <w:t xml:space="preserve">En el presente documento se diseña una base de datos para el sistema </w:t>
+      </w:r>
+      <w:proofErr w:type="spellStart"/>
+      <w:r>
+        <w:t>IndieWorks</w:t>
+      </w:r>
+      <w:proofErr w:type="spellEnd"/>
+      <w:r>
+        <w:t>. Esta es una empresa que consta de diferentes entidades tales como  el cliente o especialista. Donde los clientes registran sus datos personales para poder acceder a la plataforma web; al igual que los especialistas quienes posterior al registro publican la oferta de sus servicios de acuerdo al área correspondan. Finalmente se concluye la operación cuando el cliente envía una solicitud, la cual se almacenará en la bandeja de notificaciones del especialista, y este último acepta o rechaza la solicitud.</w:t>
+      </w:r>
+    </w:p>
+    <w:p>
+      <w:pPr>
+        <w:spacing w:line="360" w:lineRule="auto"/>
+        <w:ind w:left="720"/>
+      </w:pPr>
+      <w:r>
+        <w:t>En base a las entidades del sistema, se realizan tres modelos de base de datos: modelo entidad-relación, modelo relacional lógico y modelo relacional físico, detallando los campos propios de cada entidad</w:t>
+      </w:r>
     </w:p>
     <w:p>
       <w:pPr>
@@ -1678,11 +1706,11 @@
         <w:spacing w:after="0"/>
         <w:ind w:left="720"/>
       </w:pPr>
-      <w:bookmarkStart w:id="5" w:name="_Toc58794335"/>
+      <w:bookmarkStart w:id="4" w:name="_Toc58794335"/>
       <w:r>
         <w:t>Diseño de la Base de Datos</w:t>
       </w:r>
-      <w:bookmarkEnd w:id="5"/>
+      <w:bookmarkEnd w:id="4"/>
     </w:p>
     <w:p>
       <w:pPr>
@@ -1693,11 +1721,11 @@
         </w:numPr>
         <w:ind w:left="1440"/>
       </w:pPr>
-      <w:bookmarkStart w:id="6" w:name="_Toc58794336"/>
+      <w:bookmarkStart w:id="5" w:name="_Toc58794336"/>
       <w:r>
         <w:t>Diseño Conceptual de la Base de Datos</w:t>
       </w:r>
-      <w:bookmarkEnd w:id="6"/>
+      <w:bookmarkEnd w:id="5"/>
     </w:p>
     <w:p>
       <w:pPr>
@@ -1706,10 +1734,15 @@
         <w:jc w:val="both"/>
       </w:pPr>
       <w:r>
-        <w:t>Este apartado contempla el diseño conceptual de la base de datos, partiendo de la identificación de entidades, atributos y las relaciones entre dichas entidades, así como las restricciones de clave primaria y de cardinalidad, para finalmente obtener el mod</w:t>
-      </w:r>
-      <w:r>
-        <w:t>elo entidad-relación.</w:t>
+        <w:t xml:space="preserve">Este apartado contempla el diseño conceptual de la base de datos, partiendo de la identificación de entidades, atributos y las relaciones entre dichas entidades, así como las restricciones de clave primaria y de </w:t>
+      </w:r>
+      <w:proofErr w:type="spellStart"/>
+      <w:r>
+        <w:t>cardinalidad</w:t>
+      </w:r>
+      <w:proofErr w:type="spellEnd"/>
+      <w:r>
+        <w:t>, para finalmente obtener el modelo entidad-relación.</w:t>
       </w:r>
     </w:p>
     <w:p>
@@ -1721,11 +1754,11 @@
         </w:numPr>
         <w:ind w:left="2160"/>
       </w:pPr>
-      <w:bookmarkStart w:id="7" w:name="_Toc58794337"/>
+      <w:bookmarkStart w:id="6" w:name="_Toc58794337"/>
       <w:r>
         <w:t>Identificación de entidades</w:t>
       </w:r>
-      <w:bookmarkEnd w:id="7"/>
+      <w:bookmarkEnd w:id="6"/>
     </w:p>
     <w:p>
       <w:pPr>
@@ -2009,11 +2042,12 @@
         </w:numPr>
         <w:ind w:left="2160"/>
       </w:pPr>
-      <w:bookmarkStart w:id="8" w:name="_Toc58794338"/>
-      <w:r>
+      <w:bookmarkStart w:id="7" w:name="_Toc58794338"/>
+      <w:r>
+        <w:lastRenderedPageBreak/>
         <w:t>Identificación de atributos</w:t>
       </w:r>
-      <w:bookmarkEnd w:id="8"/>
+      <w:bookmarkEnd w:id="7"/>
     </w:p>
     <w:p>
       <w:pPr>
@@ -2225,9 +2259,11 @@
               <w:spacing w:line="360" w:lineRule="auto"/>
               <w:jc w:val="both"/>
             </w:pPr>
+            <w:proofErr w:type="spellStart"/>
             <w:r>
               <w:t>e_mail</w:t>
             </w:r>
+            <w:proofErr w:type="spellEnd"/>
           </w:p>
         </w:tc>
         <w:tc>
@@ -2269,9 +2305,11 @@
               <w:spacing w:line="360" w:lineRule="auto"/>
               <w:jc w:val="both"/>
             </w:pPr>
+            <w:proofErr w:type="spellStart"/>
             <w:r>
               <w:t>nro_tlf</w:t>
             </w:r>
+            <w:proofErr w:type="spellEnd"/>
           </w:p>
         </w:tc>
         <w:tc>
@@ -2313,10 +2351,11 @@
               <w:spacing w:line="360" w:lineRule="auto"/>
               <w:jc w:val="both"/>
             </w:pPr>
-            <w:r>
-              <w:lastRenderedPageBreak/>
+            <w:proofErr w:type="spellStart"/>
+            <w:r>
               <w:t>contrasena</w:t>
             </w:r>
+            <w:proofErr w:type="spellEnd"/>
           </w:p>
         </w:tc>
         <w:tc>
@@ -2358,9 +2397,11 @@
               <w:spacing w:line="360" w:lineRule="auto"/>
               <w:jc w:val="both"/>
             </w:pPr>
+            <w:proofErr w:type="spellStart"/>
             <w:r>
               <w:t>rating_cliente</w:t>
             </w:r>
+            <w:proofErr w:type="spellEnd"/>
           </w:p>
         </w:tc>
         <w:tc>
@@ -2554,9 +2595,11 @@
               <w:widowControl w:val="0"/>
               <w:spacing w:line="360" w:lineRule="auto"/>
             </w:pPr>
+            <w:proofErr w:type="spellStart"/>
             <w:r>
               <w:t>nombre_distrito</w:t>
             </w:r>
+            <w:proofErr w:type="spellEnd"/>
           </w:p>
         </w:tc>
         <w:tc>
@@ -2787,9 +2830,11 @@
               <w:spacing w:line="360" w:lineRule="auto"/>
               <w:jc w:val="both"/>
             </w:pPr>
+            <w:proofErr w:type="spellStart"/>
             <w:r>
               <w:t>e_mail</w:t>
             </w:r>
+            <w:proofErr w:type="spellEnd"/>
           </w:p>
         </w:tc>
         <w:tc>
@@ -2831,9 +2876,11 @@
               <w:spacing w:line="360" w:lineRule="auto"/>
               <w:jc w:val="both"/>
             </w:pPr>
+            <w:proofErr w:type="spellStart"/>
             <w:r>
               <w:t>nro_tlf</w:t>
             </w:r>
+            <w:proofErr w:type="spellEnd"/>
           </w:p>
         </w:tc>
         <w:tc>
@@ -2875,9 +2922,12 @@
               <w:spacing w:line="360" w:lineRule="auto"/>
               <w:jc w:val="both"/>
             </w:pPr>
-            <w:r>
+            <w:proofErr w:type="spellStart"/>
+            <w:r>
+              <w:lastRenderedPageBreak/>
               <w:t>contrasena</w:t>
             </w:r>
+            <w:proofErr w:type="spellEnd"/>
           </w:p>
         </w:tc>
         <w:tc>
@@ -2919,9 +2969,11 @@
               <w:spacing w:line="360" w:lineRule="auto"/>
               <w:jc w:val="both"/>
             </w:pPr>
+            <w:proofErr w:type="spellStart"/>
             <w:r>
               <w:t>dni</w:t>
             </w:r>
+            <w:proofErr w:type="spellEnd"/>
           </w:p>
         </w:tc>
         <w:tc>
@@ -3007,9 +3059,11 @@
               <w:spacing w:line="360" w:lineRule="auto"/>
               <w:jc w:val="both"/>
             </w:pPr>
+            <w:proofErr w:type="spellStart"/>
             <w:r>
               <w:t>rating_cliente</w:t>
             </w:r>
+            <w:proofErr w:type="spellEnd"/>
           </w:p>
         </w:tc>
         <w:tc>
@@ -3197,12 +3251,11 @@
         </w:numPr>
         <w:ind w:left="2160"/>
       </w:pPr>
-      <w:bookmarkStart w:id="9" w:name="_Toc58794339"/>
-      <w:r>
-        <w:lastRenderedPageBreak/>
+      <w:bookmarkStart w:id="8" w:name="_Toc58794339"/>
+      <w:r>
         <w:t>Identificación de relaciones</w:t>
       </w:r>
-      <w:bookmarkEnd w:id="9"/>
+      <w:bookmarkEnd w:id="8"/>
     </w:p>
     <w:p>
       <w:pPr>
@@ -3211,10 +3264,7 @@
         <w:jc w:val="both"/>
       </w:pPr>
       <w:r>
-        <w:t>Para identificar las relaciones entre las entidades del sistema, es necesario tener un panorama general de las acciones que se realizan entre las distintas entidades del sistema. Por un lado tenemos clientes que solicitan especialistas y proceden de un det</w:t>
-      </w:r>
-      <w:r>
-        <w:t>erminado distrito; por otra parte, especialistas que tienen uno o más oficios y con áreas de trabajo en determinados distritos.</w:t>
+        <w:t>Para identificar las relaciones entre las entidades del sistema, es necesario tener un panorama general de las acciones que se realizan entre las distintas entidades del sistema. Por un lado tenemos clientes que solicitan especialistas y proceden de un determinado distrito; por otra parte, especialistas que tienen uno o más oficios y con áreas de trabajo en determinados distritos.</w:t>
       </w:r>
     </w:p>
     <w:p>
@@ -3266,10 +3316,7 @@
         <w:jc w:val="both"/>
       </w:pPr>
       <w:r>
-        <w:t>Tie</w:t>
-      </w:r>
-      <w:r>
-        <w:t>ne: Especialista x Oficio</w:t>
+        <w:t>Tiene: Especialista x Oficio</w:t>
       </w:r>
     </w:p>
     <w:p>
@@ -3299,14 +3346,14 @@
       <w:r>
         <w:t xml:space="preserve"> </w:t>
       </w:r>
-      <w:bookmarkStart w:id="10" w:name="_Toc58794340"/>
+      <w:bookmarkStart w:id="9" w:name="_Toc58794340"/>
       <w:r>
         <w:t xml:space="preserve">Identificación de </w:t>
       </w:r>
       <w:r>
         <w:t>restricciones</w:t>
       </w:r>
-      <w:bookmarkEnd w:id="10"/>
+      <w:bookmarkEnd w:id="9"/>
       <w:r>
         <w:t xml:space="preserve"> </w:t>
       </w:r>
@@ -3336,6 +3383,277 @@
     </w:p>
     <w:p>
       <w:pPr>
+        <w:pStyle w:val="NormalWeb"/>
+        <w:spacing w:before="0" w:beforeAutospacing="0" w:after="160" w:afterAutospacing="0" w:line="360" w:lineRule="auto"/>
+        <w:ind w:left="2976"/>
+      </w:pPr>
+      <w:r>
+        <w:rPr>
+          <w:color w:val="000000"/>
+        </w:rPr>
+        <w:t xml:space="preserve">La página web </w:t>
+      </w:r>
+      <w:proofErr w:type="spellStart"/>
+      <w:r>
+        <w:rPr>
+          <w:color w:val="000000"/>
+        </w:rPr>
+        <w:t>IndieWorks</w:t>
+      </w:r>
+      <w:proofErr w:type="spellEnd"/>
+      <w:r>
+        <w:rPr>
+          <w:color w:val="000000"/>
+        </w:rPr>
+        <w:t xml:space="preserve"> presenta las siguientes entidades con sus respectivas claves primarias:</w:t>
+      </w:r>
+    </w:p>
+    <w:p>
+      <w:pPr>
+        <w:pStyle w:val="NormalWeb"/>
+        <w:numPr>
+          <w:ilvl w:val="0"/>
+          <w:numId w:val="12"/>
+        </w:numPr>
+        <w:spacing w:before="0" w:beforeAutospacing="0" w:after="0" w:afterAutospacing="0" w:line="360" w:lineRule="auto"/>
+        <w:ind w:left="3600"/>
+        <w:textAlignment w:val="baseline"/>
+        <w:rPr>
+          <w:color w:val="000000"/>
+        </w:rPr>
+      </w:pPr>
+      <w:r>
+        <w:rPr>
+          <w:color w:val="000000"/>
+        </w:rPr>
+        <w:t xml:space="preserve">Entidad Cliente: </w:t>
+      </w:r>
+      <w:proofErr w:type="spellStart"/>
+      <w:r>
+        <w:rPr>
+          <w:color w:val="000000"/>
+        </w:rPr>
+        <w:t>id_cliente</w:t>
+      </w:r>
+      <w:proofErr w:type="spellEnd"/>
+    </w:p>
+    <w:p>
+      <w:pPr>
+        <w:pStyle w:val="NormalWeb"/>
+        <w:numPr>
+          <w:ilvl w:val="0"/>
+          <w:numId w:val="12"/>
+        </w:numPr>
+        <w:spacing w:before="0" w:beforeAutospacing="0" w:after="0" w:afterAutospacing="0" w:line="360" w:lineRule="auto"/>
+        <w:ind w:left="3600"/>
+        <w:textAlignment w:val="baseline"/>
+        <w:rPr>
+          <w:color w:val="000000"/>
+        </w:rPr>
+      </w:pPr>
+      <w:r>
+        <w:rPr>
+          <w:color w:val="000000"/>
+        </w:rPr>
+        <w:t xml:space="preserve">Entidad Distrito: </w:t>
+      </w:r>
+      <w:proofErr w:type="spellStart"/>
+      <w:r>
+        <w:rPr>
+          <w:color w:val="000000"/>
+        </w:rPr>
+        <w:t>id_distrito</w:t>
+      </w:r>
+      <w:proofErr w:type="spellEnd"/>
+    </w:p>
+    <w:p>
+      <w:pPr>
+        <w:pStyle w:val="NormalWeb"/>
+        <w:numPr>
+          <w:ilvl w:val="0"/>
+          <w:numId w:val="12"/>
+        </w:numPr>
+        <w:spacing w:before="0" w:beforeAutospacing="0" w:after="160" w:afterAutospacing="0" w:line="360" w:lineRule="auto"/>
+        <w:ind w:left="3600"/>
+        <w:textAlignment w:val="baseline"/>
+        <w:rPr>
+          <w:color w:val="000000"/>
+        </w:rPr>
+      </w:pPr>
+      <w:r>
+        <w:rPr>
+          <w:color w:val="000000"/>
+        </w:rPr>
+        <w:t xml:space="preserve">Entidad Especialista: </w:t>
+      </w:r>
+      <w:proofErr w:type="spellStart"/>
+      <w:r>
+        <w:rPr>
+          <w:color w:val="000000"/>
+        </w:rPr>
+        <w:t>id_Especialista</w:t>
+      </w:r>
+      <w:proofErr w:type="spellEnd"/>
+    </w:p>
+    <w:p>
+      <w:pPr>
+        <w:pStyle w:val="NormalWeb"/>
+        <w:spacing w:before="0" w:beforeAutospacing="0" w:after="160" w:afterAutospacing="0" w:line="360" w:lineRule="auto"/>
+        <w:ind w:left="2976"/>
+      </w:pPr>
+      <w:r>
+        <w:rPr>
+          <w:color w:val="000000"/>
+        </w:rPr>
+        <w:lastRenderedPageBreak/>
+        <w:t>Van a haber tablas intermedias ya que hay entidades que tienen relaciones varios a varios y por ello, necesitan una entidad intermedia. Estas entidades intermedias son las siguientes:</w:t>
+      </w:r>
+    </w:p>
+    <w:p>
+      <w:pPr>
+        <w:pStyle w:val="NormalWeb"/>
+        <w:numPr>
+          <w:ilvl w:val="0"/>
+          <w:numId w:val="13"/>
+        </w:numPr>
+        <w:spacing w:before="0" w:beforeAutospacing="0" w:after="0" w:afterAutospacing="0" w:line="360" w:lineRule="auto"/>
+        <w:ind w:left="3600"/>
+        <w:textAlignment w:val="baseline"/>
+        <w:rPr>
+          <w:color w:val="000000"/>
+        </w:rPr>
+      </w:pPr>
+      <w:r>
+        <w:rPr>
+          <w:color w:val="000000"/>
+        </w:rPr>
+        <w:t xml:space="preserve">Entidad </w:t>
+      </w:r>
+      <w:proofErr w:type="spellStart"/>
+      <w:r>
+        <w:rPr>
+          <w:color w:val="000000"/>
+        </w:rPr>
+        <w:t>Area_Trabajo</w:t>
+      </w:r>
+      <w:proofErr w:type="spellEnd"/>
+      <w:r>
+        <w:rPr>
+          <w:color w:val="000000"/>
+        </w:rPr>
+        <w:t xml:space="preserve">: </w:t>
+      </w:r>
+      <w:proofErr w:type="spellStart"/>
+      <w:r>
+        <w:rPr>
+          <w:color w:val="000000"/>
+        </w:rPr>
+        <w:t>id_especialista</w:t>
+      </w:r>
+      <w:proofErr w:type="spellEnd"/>
+      <w:r>
+        <w:rPr>
+          <w:color w:val="000000"/>
+        </w:rPr>
+        <w:t xml:space="preserve">, </w:t>
+      </w:r>
+      <w:proofErr w:type="spellStart"/>
+      <w:r>
+        <w:rPr>
+          <w:color w:val="000000"/>
+        </w:rPr>
+        <w:t>id_distrito</w:t>
+      </w:r>
+      <w:proofErr w:type="spellEnd"/>
+    </w:p>
+    <w:p>
+      <w:pPr>
+        <w:pStyle w:val="NormalWeb"/>
+        <w:numPr>
+          <w:ilvl w:val="0"/>
+          <w:numId w:val="13"/>
+        </w:numPr>
+        <w:spacing w:before="0" w:beforeAutospacing="0" w:after="160" w:afterAutospacing="0" w:line="360" w:lineRule="auto"/>
+        <w:ind w:left="3600"/>
+        <w:textAlignment w:val="baseline"/>
+        <w:rPr>
+          <w:color w:val="000000"/>
+        </w:rPr>
+      </w:pPr>
+      <w:r>
+        <w:rPr>
+          <w:color w:val="000000"/>
+        </w:rPr>
+        <w:t xml:space="preserve">Entidad Solicitud: </w:t>
+      </w:r>
+      <w:proofErr w:type="spellStart"/>
+      <w:r>
+        <w:rPr>
+          <w:color w:val="000000"/>
+        </w:rPr>
+        <w:t>id_solicitud</w:t>
+      </w:r>
+      <w:proofErr w:type="spellEnd"/>
+    </w:p>
+    <w:p>
+      <w:pPr>
+        <w:pStyle w:val="NormalWeb"/>
+        <w:numPr>
+          <w:ilvl w:val="0"/>
+          <w:numId w:val="13"/>
+        </w:numPr>
+        <w:spacing w:before="0" w:beforeAutospacing="0" w:after="160" w:afterAutospacing="0" w:line="360" w:lineRule="auto"/>
+        <w:ind w:left="3600"/>
+        <w:textAlignment w:val="baseline"/>
+        <w:rPr>
+          <w:color w:val="000000"/>
+        </w:rPr>
+      </w:pPr>
+      <w:r>
+        <w:rPr>
+          <w:color w:val="000000"/>
+        </w:rPr>
+        <w:t xml:space="preserve">Entidad </w:t>
+      </w:r>
+      <w:proofErr w:type="spellStart"/>
+      <w:r>
+        <w:rPr>
+          <w:color w:val="000000"/>
+        </w:rPr>
+        <w:t>Repertorio_Oficio</w:t>
+      </w:r>
+      <w:proofErr w:type="spellEnd"/>
+      <w:r>
+        <w:rPr>
+          <w:color w:val="000000"/>
+        </w:rPr>
+        <w:t xml:space="preserve">: </w:t>
+      </w:r>
+      <w:proofErr w:type="spellStart"/>
+      <w:r>
+        <w:rPr>
+          <w:color w:val="000000"/>
+        </w:rPr>
+        <w:t>id_especialista</w:t>
+      </w:r>
+      <w:proofErr w:type="spellEnd"/>
+      <w:r>
+        <w:rPr>
+          <w:color w:val="000000"/>
+        </w:rPr>
+        <w:t xml:space="preserve">, </w:t>
+      </w:r>
+      <w:proofErr w:type="spellStart"/>
+      <w:r>
+        <w:rPr>
+          <w:color w:val="000000"/>
+        </w:rPr>
+        <w:t>id_oficio</w:t>
+      </w:r>
+      <w:proofErr w:type="spellEnd"/>
+    </w:p>
+    <w:p>
+      <w:pPr>
         <w:numPr>
           <w:ilvl w:val="3"/>
           <w:numId w:val="1"/>
@@ -3354,8 +3672,257 @@
           <w:sz w:val="26"/>
           <w:szCs w:val="26"/>
         </w:rPr>
-        <w:t>Restricciones de cardinalidad</w:t>
-      </w:r>
+        <w:t xml:space="preserve">Restricciones de </w:t>
+      </w:r>
+      <w:proofErr w:type="spellStart"/>
+      <w:r>
+        <w:rPr>
+          <w:b/>
+          <w:sz w:val="26"/>
+          <w:szCs w:val="26"/>
+        </w:rPr>
+        <w:t>cardinalidad</w:t>
+      </w:r>
+      <w:proofErr w:type="spellEnd"/>
+    </w:p>
+    <w:p>
+      <w:pPr>
+        <w:pStyle w:val="NormalWeb"/>
+        <w:spacing w:before="0" w:beforeAutospacing="0" w:after="160" w:afterAutospacing="0" w:line="360" w:lineRule="auto"/>
+        <w:ind w:left="2976"/>
+      </w:pPr>
+      <w:r>
+        <w:rPr>
+          <w:b/>
+          <w:bCs/>
+          <w:color w:val="000000"/>
+        </w:rPr>
+        <w:t>Relación contrata</w:t>
+      </w:r>
+    </w:p>
+    <w:p>
+      <w:pPr>
+        <w:pStyle w:val="NormalWeb"/>
+        <w:numPr>
+          <w:ilvl w:val="0"/>
+          <w:numId w:val="8"/>
+        </w:numPr>
+        <w:spacing w:before="0" w:beforeAutospacing="0" w:after="0" w:afterAutospacing="0" w:line="360" w:lineRule="auto"/>
+        <w:ind w:left="3600"/>
+        <w:textAlignment w:val="baseline"/>
+        <w:rPr>
+          <w:color w:val="000000"/>
+        </w:rPr>
+      </w:pPr>
+      <w:r>
+        <w:rPr>
+          <w:color w:val="000000"/>
+        </w:rPr>
+        <w:t>Cliente - 1:N - contrata -1:N -  Especialista: Un cliente contrata uno o varios especialistas</w:t>
+      </w:r>
+    </w:p>
+    <w:p>
+      <w:pPr>
+        <w:pStyle w:val="NormalWeb"/>
+        <w:numPr>
+          <w:ilvl w:val="0"/>
+          <w:numId w:val="8"/>
+        </w:numPr>
+        <w:spacing w:before="0" w:beforeAutospacing="0" w:after="160" w:afterAutospacing="0" w:line="360" w:lineRule="auto"/>
+        <w:ind w:left="3600"/>
+        <w:textAlignment w:val="baseline"/>
+        <w:rPr>
+          <w:color w:val="000000"/>
+        </w:rPr>
+      </w:pPr>
+      <w:r>
+        <w:rPr>
+          <w:color w:val="000000"/>
+        </w:rPr>
+        <w:t>Especialista - 1:N - contrata -1:N -  Cliente: Un especialista es contratado por uno o varios clientes</w:t>
+      </w:r>
+    </w:p>
+    <w:p>
+      <w:pPr>
+        <w:pStyle w:val="NormalWeb"/>
+        <w:spacing w:before="0" w:beforeAutospacing="0" w:after="160" w:afterAutospacing="0" w:line="360" w:lineRule="auto"/>
+        <w:ind w:left="2976"/>
+      </w:pPr>
+      <w:r>
+        <w:rPr>
+          <w:b/>
+          <w:bCs/>
+          <w:color w:val="000000"/>
+        </w:rPr>
+        <w:t>Relación procede</w:t>
+      </w:r>
+    </w:p>
+    <w:p>
+      <w:pPr>
+        <w:pStyle w:val="NormalWeb"/>
+        <w:numPr>
+          <w:ilvl w:val="0"/>
+          <w:numId w:val="9"/>
+        </w:numPr>
+        <w:spacing w:before="0" w:beforeAutospacing="0" w:after="0" w:afterAutospacing="0" w:line="360" w:lineRule="auto"/>
+        <w:ind w:left="3600"/>
+        <w:textAlignment w:val="baseline"/>
+        <w:rPr>
+          <w:color w:val="000000"/>
+        </w:rPr>
+      </w:pPr>
+      <w:r>
+        <w:rPr>
+          <w:color w:val="000000"/>
+        </w:rPr>
+        <w:t>Cliente - 1:N - procede -1:1 -  Distrito: Un cliente procede de un distrito</w:t>
+      </w:r>
+    </w:p>
+    <w:p>
+      <w:pPr>
+        <w:pStyle w:val="NormalWeb"/>
+        <w:numPr>
+          <w:ilvl w:val="0"/>
+          <w:numId w:val="9"/>
+        </w:numPr>
+        <w:spacing w:before="0" w:beforeAutospacing="0" w:after="160" w:afterAutospacing="0" w:line="360" w:lineRule="auto"/>
+        <w:ind w:left="3600"/>
+        <w:textAlignment w:val="baseline"/>
+        <w:rPr>
+          <w:color w:val="000000"/>
+        </w:rPr>
+      </w:pPr>
+      <w:r>
+        <w:rPr>
+          <w:color w:val="000000"/>
+        </w:rPr>
+        <w:t>Distrito - 1:1 - procede -1:N -  Cliente: De un distrito pueden proceder uno o varios clientes</w:t>
+      </w:r>
+    </w:p>
+    <w:p>
+      <w:pPr>
+        <w:pStyle w:val="NormalWeb"/>
+        <w:spacing w:before="0" w:beforeAutospacing="0" w:after="160" w:afterAutospacing="0" w:line="360" w:lineRule="auto"/>
+        <w:ind w:left="2976"/>
+      </w:pPr>
+      <w:r>
+        <w:rPr>
+          <w:b/>
+          <w:bCs/>
+          <w:color w:val="000000"/>
+        </w:rPr>
+        <w:t>Relación trabaja</w:t>
+      </w:r>
+    </w:p>
+    <w:p>
+      <w:pPr>
+        <w:pStyle w:val="NormalWeb"/>
+        <w:numPr>
+          <w:ilvl w:val="0"/>
+          <w:numId w:val="10"/>
+        </w:numPr>
+        <w:spacing w:before="0" w:beforeAutospacing="0" w:after="0" w:afterAutospacing="0" w:line="360" w:lineRule="auto"/>
+        <w:ind w:left="3600"/>
+        <w:textAlignment w:val="baseline"/>
+        <w:rPr>
+          <w:color w:val="000000"/>
+        </w:rPr>
+      </w:pPr>
+      <w:r>
+        <w:rPr>
+          <w:color w:val="000000"/>
+        </w:rPr>
+        <w:t>Distrito - 1:N - trabaja -1:N -  Especialista: En un distrito trabajan uno o varios especialistas</w:t>
+      </w:r>
+    </w:p>
+    <w:p>
+      <w:pPr>
+        <w:pStyle w:val="NormalWeb"/>
+        <w:numPr>
+          <w:ilvl w:val="0"/>
+          <w:numId w:val="10"/>
+        </w:numPr>
+        <w:spacing w:before="0" w:beforeAutospacing="0" w:after="160" w:afterAutospacing="0" w:line="360" w:lineRule="auto"/>
+        <w:ind w:left="3600"/>
+        <w:textAlignment w:val="baseline"/>
+        <w:rPr>
+          <w:color w:val="000000"/>
+        </w:rPr>
+      </w:pPr>
+      <w:r>
+        <w:rPr>
+          <w:color w:val="000000"/>
+        </w:rPr>
+        <w:t>Especialista - 1:N - trabaja -1:N -  Distrito: Un especialista trabaja en uno o varios distritos</w:t>
+      </w:r>
+    </w:p>
+    <w:p>
+      <w:pPr>
+        <w:pStyle w:val="NormalWeb"/>
+        <w:spacing w:before="0" w:beforeAutospacing="0" w:after="160" w:afterAutospacing="0" w:line="360" w:lineRule="auto"/>
+        <w:ind w:left="2976"/>
+      </w:pPr>
+      <w:r>
+        <w:rPr>
+          <w:b/>
+          <w:bCs/>
+          <w:color w:val="000000"/>
+        </w:rPr>
+        <w:t>Relación tiene</w:t>
+      </w:r>
+    </w:p>
+    <w:p>
+      <w:pPr>
+        <w:pStyle w:val="NormalWeb"/>
+        <w:numPr>
+          <w:ilvl w:val="0"/>
+          <w:numId w:val="11"/>
+        </w:numPr>
+        <w:spacing w:before="0" w:beforeAutospacing="0" w:after="160" w:afterAutospacing="0" w:line="360" w:lineRule="auto"/>
+        <w:ind w:left="3600"/>
+        <w:textAlignment w:val="baseline"/>
+        <w:rPr>
+          <w:color w:val="000000"/>
+        </w:rPr>
+      </w:pPr>
+      <w:r>
+        <w:rPr>
+          <w:color w:val="000000"/>
+        </w:rPr>
+        <w:t>Especialista - 1:N - tiene -1:N -  Oficio: Un especialista tiene uno o varios oficios</w:t>
+      </w:r>
+    </w:p>
+    <w:p>
+      <w:pPr>
+        <w:pStyle w:val="NormalWeb"/>
+        <w:numPr>
+          <w:ilvl w:val="0"/>
+          <w:numId w:val="11"/>
+        </w:numPr>
+        <w:spacing w:before="0" w:beforeAutospacing="0" w:after="160" w:afterAutospacing="0" w:line="360" w:lineRule="auto"/>
+        <w:ind w:left="3600"/>
+        <w:textAlignment w:val="baseline"/>
+        <w:rPr>
+          <w:color w:val="000000"/>
+        </w:rPr>
+      </w:pPr>
+      <w:r>
+        <w:rPr>
+          <w:color w:val="000000"/>
+        </w:rPr>
+        <w:t>Oficio - 1:N - tiene -1:N -  Especialista: Un oficio pueden tener uno o varios especialistas</w:t>
+      </w:r>
+    </w:p>
+    <w:p>
+      <w:pPr>
+        <w:spacing w:line="360" w:lineRule="auto"/>
+        <w:ind w:left="2880"/>
+        <w:rPr>
+          <w:b/>
+          <w:sz w:val="26"/>
+          <w:szCs w:val="26"/>
+        </w:rPr>
+      </w:pPr>
     </w:p>
     <w:p>
       <w:pPr>
@@ -3366,13 +3933,79 @@
         </w:numPr>
         <w:ind w:left="2160"/>
       </w:pPr>
-      <w:bookmarkStart w:id="11" w:name="_Toc58794341"/>
-      <w:r>
+      <w:bookmarkStart w:id="10" w:name="_Toc58794341"/>
+      <w:r>
+        <w:lastRenderedPageBreak/>
         <w:t>Modelo Entidad-Relación</w:t>
       </w:r>
-      <w:bookmarkStart w:id="12" w:name="_tlcbqs4v5riq" w:colFirst="0" w:colLast="0"/>
+      <w:bookmarkStart w:id="11" w:name="_tlcbqs4v5riq" w:colFirst="0" w:colLast="0"/>
+      <w:bookmarkEnd w:id="10"/>
       <w:bookmarkEnd w:id="11"/>
-      <w:bookmarkEnd w:id="12"/>
+    </w:p>
+    <w:p>
+      <w:pPr>
+        <w:spacing w:line="360" w:lineRule="auto"/>
+      </w:pPr>
+      <w:r>
+        <w:rPr>
+          <w:b/>
+          <w:bCs/>
+          <w:noProof/>
+          <w:color w:val="000000"/>
+          <w:sz w:val="26"/>
+          <w:szCs w:val="26"/>
+          <w:bdr w:val="none" w:sz="0" w:space="0" w:color="auto" w:frame="1"/>
+          <w:lang w:val="es-PE"/>
+        </w:rPr>
+        <w:drawing>
+          <wp:inline distT="0" distB="0" distL="0" distR="0">
+            <wp:extent cx="5733415" cy="4152440"/>
+            <wp:effectExtent l="0" t="0" r="635" b="635"/>
+            <wp:docPr id="1" name="Imagen 1" descr="https://lh3.googleusercontent.com/AqAoj1VXTb52ze09a6-bO4gON-rMR1rlOt66qSistag439vtTOHP9o-Qhz1b2GIdkS4xsrE4S1i-GtDIiGkdezTN7276OzQ5sbNx7qFpnVSBzmY18uTtYIKvQACpxLEqXth4SMK5"/>
+            <wp:cNvGraphicFramePr>
+              <a:graphicFrameLocks xmlns:a="http://schemas.openxmlformats.org/drawingml/2006/main" noChangeAspect="1"/>
+            </wp:cNvGraphicFramePr>
+            <a:graphic xmlns:a="http://schemas.openxmlformats.org/drawingml/2006/main">
+              <a:graphicData uri="http://schemas.openxmlformats.org/drawingml/2006/picture">
+                <pic:pic xmlns:pic="http://schemas.openxmlformats.org/drawingml/2006/picture">
+                  <pic:nvPicPr>
+                    <pic:cNvPr id="0" name="Picture 1" descr="https://lh3.googleusercontent.com/AqAoj1VXTb52ze09a6-bO4gON-rMR1rlOt66qSistag439vtTOHP9o-Qhz1b2GIdkS4xsrE4S1i-GtDIiGkdezTN7276OzQ5sbNx7qFpnVSBzmY18uTtYIKvQACpxLEqXth4SMK5"/>
+                    <pic:cNvPicPr>
+                      <a:picLocks noChangeAspect="1" noChangeArrowheads="1"/>
+                    </pic:cNvPicPr>
+                  </pic:nvPicPr>
+                  <pic:blipFill>
+                    <a:blip r:embed="rId5">
+                      <a:extLst>
+                        <a:ext uri="{28A0092B-C50C-407E-A947-70E740481C1C}">
+                          <a14:useLocalDpi xmlns:a14="http://schemas.microsoft.com/office/drawing/2010/main" val="0"/>
+                        </a:ext>
+                      </a:extLst>
+                    </a:blip>
+                    <a:srcRect/>
+                    <a:stretch>
+                      <a:fillRect/>
+                    </a:stretch>
+                  </pic:blipFill>
+                  <pic:spPr bwMode="auto">
+                    <a:xfrm>
+                      <a:off x="0" y="0"/>
+                      <a:ext cx="5733415" cy="4152440"/>
+                    </a:xfrm>
+                    <a:prstGeom prst="rect">
+                      <a:avLst/>
+                    </a:prstGeom>
+                    <a:noFill/>
+                    <a:ln>
+                      <a:noFill/>
+                    </a:ln>
+                  </pic:spPr>
+                </pic:pic>
+              </a:graphicData>
+            </a:graphic>
+          </wp:inline>
+        </w:drawing>
+      </w:r>
     </w:p>
     <w:p>
       <w:pPr>
@@ -3383,16 +4016,16 @@
         </w:numPr>
         <w:ind w:left="2160"/>
       </w:pPr>
-      <w:bookmarkStart w:id="13" w:name="_Toc58794342"/>
-      <w:r>
-        <w:t>Modelo Entidad-Relación</w:t>
-      </w:r>
-      <w:r>
-        <w:t xml:space="preserve"> simplificado</w:t>
-      </w:r>
-      <w:bookmarkEnd w:id="13"/>
-    </w:p>
-    <w:p>
+      <w:bookmarkStart w:id="12" w:name="_Toc58794342"/>
+      <w:r>
+        <w:t>Modelo Entidad-Relación simplificado</w:t>
+      </w:r>
+      <w:bookmarkEnd w:id="12"/>
+    </w:p>
+    <w:p>
+      <w:pPr>
+        <w:spacing w:line="360" w:lineRule="auto"/>
+      </w:pPr>
       <w:r>
         <w:rPr>
           <w:noProof/>
@@ -3417,7 +4050,7 @@
                     </pic:cNvPicPr>
                   </pic:nvPicPr>
                   <pic:blipFill>
-                    <a:blip r:embed="rId5">
+                    <a:blip r:embed="rId6">
                       <a:extLst>
                         <a:ext uri="{28A0092B-C50C-407E-A947-70E740481C1C}">
                           <a14:useLocalDpi xmlns:a14="http://schemas.microsoft.com/office/drawing/2010/main" val="0"/>
@@ -3449,7 +4082,11 @@
         </w:drawing>
       </w:r>
     </w:p>
-    <w:p/>
+    <w:p>
+      <w:pPr>
+        <w:spacing w:line="360" w:lineRule="auto"/>
+      </w:pPr>
+    </w:p>
     <w:p>
       <w:pPr>
         <w:pStyle w:val="Ttulo2"/>
@@ -3459,14 +4096,15 @@
         </w:numPr>
         <w:ind w:left="1440"/>
       </w:pPr>
-      <w:bookmarkStart w:id="14" w:name="_Toc58794343"/>
-      <w:r>
+      <w:bookmarkStart w:id="13" w:name="_Toc58794343"/>
+      <w:r>
+        <w:lastRenderedPageBreak/>
         <w:t>Dise</w:t>
       </w:r>
       <w:r>
         <w:t>ño Lógico de la Base de Datos</w:t>
       </w:r>
-      <w:bookmarkEnd w:id="14"/>
+      <w:bookmarkEnd w:id="13"/>
     </w:p>
     <w:p>
       <w:pPr>
@@ -3487,12 +4125,11 @@
         <w:spacing w:after="0"/>
         <w:ind w:left="2160"/>
       </w:pPr>
-      <w:bookmarkStart w:id="15" w:name="_Toc58794344"/>
-      <w:r>
-        <w:lastRenderedPageBreak/>
+      <w:bookmarkStart w:id="14" w:name="_Toc58794344"/>
+      <w:r>
         <w:t>Traducción de tipos de entidades y relaciones</w:t>
       </w:r>
-      <w:bookmarkEnd w:id="15"/>
+      <w:bookmarkEnd w:id="14"/>
     </w:p>
     <w:p>
       <w:pPr>
@@ -3504,10 +4141,7 @@
         <w:jc w:val="both"/>
       </w:pPr>
       <w:r>
-        <w:t>Tablas procedentes de los tipos de entidades del modelo entidad</w:t>
-      </w:r>
-      <w:r>
-        <w:t xml:space="preserve">-relación: </w:t>
+        <w:t xml:space="preserve">Tablas procedentes de los tipos de entidades del modelo entidad-relación: </w:t>
       </w:r>
     </w:p>
     <w:p>
@@ -3528,14 +4162,48 @@
       <w:r>
         <w:t xml:space="preserve"> (</w:t>
       </w:r>
+      <w:proofErr w:type="spellStart"/>
       <w:r>
         <w:rPr>
           <w:u w:val="single"/>
         </w:rPr>
         <w:t>id_cliente</w:t>
       </w:r>
-      <w:r>
-        <w:t>, nombre, apellido, e_mail, nro_tlf, contrasena, rating_cliente, distrito)</w:t>
+      <w:proofErr w:type="spellEnd"/>
+      <w:r>
+        <w:t xml:space="preserve">, nombre, apellido, </w:t>
+      </w:r>
+      <w:proofErr w:type="spellStart"/>
+      <w:r>
+        <w:t>e_mail</w:t>
+      </w:r>
+      <w:proofErr w:type="spellEnd"/>
+      <w:r>
+        <w:t xml:space="preserve">, </w:t>
+      </w:r>
+      <w:proofErr w:type="spellStart"/>
+      <w:r>
+        <w:t>nro_tlf</w:t>
+      </w:r>
+      <w:proofErr w:type="spellEnd"/>
+      <w:r>
+        <w:t xml:space="preserve">, </w:t>
+      </w:r>
+      <w:proofErr w:type="spellStart"/>
+      <w:r>
+        <w:t>contrasena</w:t>
+      </w:r>
+      <w:proofErr w:type="spellEnd"/>
+      <w:r>
+        <w:t xml:space="preserve">, </w:t>
+      </w:r>
+      <w:proofErr w:type="spellStart"/>
+      <w:r>
+        <w:t>rating_cliente</w:t>
+      </w:r>
+      <w:proofErr w:type="spellEnd"/>
+      <w:r>
+        <w:t>, distrito)</w:t>
       </w:r>
     </w:p>
     <w:p>
@@ -3556,14 +4224,24 @@
       <w:r>
         <w:t xml:space="preserve"> (</w:t>
       </w:r>
+      <w:proofErr w:type="spellStart"/>
       <w:r>
         <w:rPr>
           <w:u w:val="single"/>
         </w:rPr>
         <w:t>id_distrito</w:t>
       </w:r>
-      <w:r>
-        <w:t>, nombre_distrito)</w:t>
+      <w:proofErr w:type="spellEnd"/>
+      <w:r>
+        <w:t xml:space="preserve">, </w:t>
+      </w:r>
+      <w:proofErr w:type="spellStart"/>
+      <w:r>
+        <w:t>nombre_distrito</w:t>
+      </w:r>
+      <w:proofErr w:type="spellEnd"/>
+      <w:r>
+        <w:t>)</w:t>
       </w:r>
     </w:p>
     <w:p>
@@ -3584,14 +4262,56 @@
       <w:r>
         <w:t xml:space="preserve"> (</w:t>
       </w:r>
+      <w:proofErr w:type="spellStart"/>
       <w:r>
         <w:rPr>
           <w:u w:val="single"/>
         </w:rPr>
         <w:t>id_especialista</w:t>
       </w:r>
-      <w:r>
-        <w:t>, nombre, apellido, e_mail, nro_tlf, contrasena, dni, ruc, rating_cliente)</w:t>
+      <w:proofErr w:type="spellEnd"/>
+      <w:r>
+        <w:t xml:space="preserve">, nombre, apellido, </w:t>
+      </w:r>
+      <w:proofErr w:type="spellStart"/>
+      <w:r>
+        <w:t>e_mail</w:t>
+      </w:r>
+      <w:proofErr w:type="spellEnd"/>
+      <w:r>
+        <w:t xml:space="preserve">, </w:t>
+      </w:r>
+      <w:proofErr w:type="spellStart"/>
+      <w:r>
+        <w:t>nro_tlf</w:t>
+      </w:r>
+      <w:proofErr w:type="spellEnd"/>
+      <w:r>
+        <w:t xml:space="preserve">, </w:t>
+      </w:r>
+      <w:proofErr w:type="spellStart"/>
+      <w:r>
+        <w:t>contrasena</w:t>
+      </w:r>
+      <w:proofErr w:type="spellEnd"/>
+      <w:r>
+        <w:t xml:space="preserve">, </w:t>
+      </w:r>
+      <w:proofErr w:type="spellStart"/>
+      <w:r>
+        <w:t>dni</w:t>
+      </w:r>
+      <w:proofErr w:type="spellEnd"/>
+      <w:r>
+        <w:t xml:space="preserve">, ruc, </w:t>
+      </w:r>
+      <w:proofErr w:type="spellStart"/>
+      <w:r>
+        <w:t>rating_cliente</w:t>
+      </w:r>
+      <w:proofErr w:type="spellEnd"/>
+      <w:r>
+        <w:t>)</w:t>
       </w:r>
     </w:p>
     <w:p>
@@ -3612,12 +4332,14 @@
       <w:r>
         <w:t xml:space="preserve"> (</w:t>
       </w:r>
+      <w:proofErr w:type="spellStart"/>
       <w:r>
         <w:rPr>
           <w:u w:val="single"/>
         </w:rPr>
         <w:t>id_oficio</w:t>
       </w:r>
+      <w:proofErr w:type="spellEnd"/>
       <w:r>
         <w:t>, nombre)</w:t>
       </w:r>
@@ -3651,19 +4373,42 @@
         <w:t>Solicitud</w:t>
       </w:r>
       <w:r>
-        <w:t xml:space="preserve"> </w:t>
-      </w:r>
-      <w:r>
-        <w:t>(</w:t>
-      </w:r>
+        <w:t xml:space="preserve"> (</w:t>
+      </w:r>
+      <w:proofErr w:type="spellStart"/>
       <w:r>
         <w:rPr>
           <w:u w:val="single"/>
         </w:rPr>
         <w:t>id_solicitud</w:t>
       </w:r>
-      <w:r>
-        <w:t>, id_cliente, id_especialista, fecha, rating_trabajo)</w:t>
+      <w:proofErr w:type="spellEnd"/>
+      <w:r>
+        <w:t xml:space="preserve">, </w:t>
+      </w:r>
+      <w:proofErr w:type="spellStart"/>
+      <w:r>
+        <w:t>id_cliente</w:t>
+      </w:r>
+      <w:proofErr w:type="spellEnd"/>
+      <w:r>
+        <w:t xml:space="preserve">, </w:t>
+      </w:r>
+      <w:proofErr w:type="spellStart"/>
+      <w:r>
+        <w:t>id_especialista</w:t>
+      </w:r>
+      <w:proofErr w:type="spellEnd"/>
+      <w:r>
+        <w:t xml:space="preserve">, fecha, </w:t>
+      </w:r>
+      <w:proofErr w:type="spellStart"/>
+      <w:r>
+        <w:t>rating_trabajo</w:t>
+      </w:r>
+      <w:proofErr w:type="spellEnd"/>
+      <w:r>
+        <w:t>)</w:t>
       </w:r>
     </w:p>
     <w:p>
@@ -3682,7 +4427,23 @@
         <w:t>Solicitud</w:t>
       </w:r>
       <w:r>
-        <w:t xml:space="preserve"> representa la relación, entre la entidad cliente y especialista, denominada Solicita. En esta tabla se incluye el atributo id_cliente e id_especialista como claves foráneas perteneciente</w:t>
+        <w:t xml:space="preserve"> representa la relación, entre la entidad cliente y especialista, denominada Solicita. En esta tabla se incluye el atributo </w:t>
+      </w:r>
+      <w:proofErr w:type="spellStart"/>
+      <w:r>
+        <w:t>id_cliente</w:t>
+      </w:r>
+      <w:proofErr w:type="spellEnd"/>
+      <w:r>
+        <w:t xml:space="preserve"> e </w:t>
+      </w:r>
+      <w:proofErr w:type="spellStart"/>
+      <w:r>
+        <w:t>id_especialista</w:t>
+      </w:r>
+      <w:proofErr w:type="spellEnd"/>
+      <w:r>
+        <w:t xml:space="preserve"> como claves foráneas perteneciente</w:t>
       </w:r>
       <w:r>
         <w:t>s</w:t>
@@ -3715,7 +4476,15 @@
         <w:t>Solicitud</w:t>
       </w:r>
       <w:r>
-        <w:t xml:space="preserve">, que, además, incluye los atributos como la fecha en que se realiza la solicitud y raiting_trabajo que representa la calificación que le asigna el cliente al trabajo del especialista. </w:t>
+        <w:t xml:space="preserve">, que, además, incluye los atributos como la fecha en que se realiza la solicitud y </w:t>
+      </w:r>
+      <w:proofErr w:type="spellStart"/>
+      <w:r>
+        <w:t>raiting_trabajo</w:t>
+      </w:r>
+      <w:proofErr w:type="spellEnd"/>
+      <w:r>
+        <w:t xml:space="preserve"> que representa la calificación que le asigna el cliente al trabajo del especialista. </w:t>
       </w:r>
     </w:p>
     <w:p>
@@ -3731,22 +4500,18 @@
         <w:t>atributo,</w:t>
       </w:r>
       <w:r>
-        <w:t xml:space="preserve"> id_solicitud</w:t>
-      </w:r>
+        <w:t xml:space="preserve"> </w:t>
+      </w:r>
+      <w:proofErr w:type="spellStart"/>
+      <w:r>
+        <w:t>id_solicitud</w:t>
+      </w:r>
+      <w:proofErr w:type="spellEnd"/>
       <w:r>
         <w:t xml:space="preserve"> que a su vez es clave primaria</w:t>
       </w:r>
       <w:r>
-        <w:t>, que permita identificar las distintas solicitudes que se realiza e</w:t>
-      </w:r>
-      <w:r>
-        <w:t xml:space="preserve">ntre un </w:t>
-      </w:r>
-      <w:r>
-        <w:t xml:space="preserve">cliente </w:t>
-      </w:r>
-      <w:r>
-        <w:t xml:space="preserve">y un </w:t>
+        <w:t xml:space="preserve">, que permita identificar las distintas solicitudes que se realiza entre un cliente y un </w:t>
       </w:r>
       <w:r>
         <w:t>especialista.</w:t>
@@ -3770,21 +4535,25 @@
       <w:r>
         <w:t xml:space="preserve"> (</w:t>
       </w:r>
+      <w:proofErr w:type="spellStart"/>
       <w:r>
         <w:rPr>
           <w:u w:val="single"/>
         </w:rPr>
         <w:t>id_especialista</w:t>
       </w:r>
+      <w:proofErr w:type="spellEnd"/>
       <w:r>
         <w:t xml:space="preserve">, </w:t>
       </w:r>
+      <w:proofErr w:type="spellStart"/>
       <w:r>
         <w:rPr>
           <w:u w:val="single"/>
         </w:rPr>
         <w:t>id_oficio</w:t>
       </w:r>
+      <w:proofErr w:type="spellEnd"/>
       <w:r>
         <w:t>)</w:t>
       </w:r>
@@ -3796,10 +4565,7 @@
         <w:jc w:val="both"/>
       </w:pPr>
       <w:r>
-        <w:t>L</w:t>
-      </w:r>
-      <w:r>
-        <w:t xml:space="preserve">a tabla </w:t>
+        <w:t xml:space="preserve">La tabla </w:t>
       </w:r>
       <w:r>
         <w:t xml:space="preserve">intermedia </w:t>
@@ -3808,46 +4574,54 @@
         <w:rPr>
           <w:i/>
         </w:rPr>
-        <w:t>Repert</w:t>
+        <w:t>Repertorio de Oficios</w:t>
+      </w:r>
+      <w:r>
+        <w:t xml:space="preserve"> representa la relación, entre la entidad especialista y oficio, denominada Tiene</w:t>
       </w:r>
       <w:r>
         <w:rPr>
           <w:i/>
         </w:rPr>
-        <w:t>orio de Oficios</w:t>
-      </w:r>
-      <w:r>
-        <w:t xml:space="preserve"> representa la relación, entre la entidad especialista y oficio, denominada Tiene</w:t>
+        <w:t xml:space="preserve">. </w:t>
+      </w:r>
+      <w:r>
+        <w:t xml:space="preserve">En esta tabla la clave primaria es la combinación de las claves foráneas </w:t>
+      </w:r>
+      <w:proofErr w:type="spellStart"/>
+      <w:r>
+        <w:t>id_especialista</w:t>
+      </w:r>
+      <w:proofErr w:type="spellEnd"/>
+      <w:r>
+        <w:t xml:space="preserve"> e </w:t>
+      </w:r>
+      <w:proofErr w:type="spellStart"/>
+      <w:r>
+        <w:lastRenderedPageBreak/>
+        <w:t>id_oficio</w:t>
+      </w:r>
+      <w:proofErr w:type="spellEnd"/>
+      <w:r>
+        <w:t xml:space="preserve"> pertenecientes a la tabla  </w:t>
       </w:r>
       <w:r>
         <w:rPr>
           <w:i/>
         </w:rPr>
-        <w:t xml:space="preserve">. </w:t>
-      </w:r>
-      <w:r>
-        <w:t xml:space="preserve">En esta tabla la clave primaria es la combinación de las claves foráneas id_especialista e id_oficio pertenecientes a la tabla  </w:t>
+        <w:t>Especialista</w:t>
+      </w:r>
+      <w:r>
+        <w:t xml:space="preserve"> y </w:t>
       </w:r>
       <w:r>
         <w:rPr>
           <w:i/>
         </w:rPr>
-        <w:t>Especialista</w:t>
-      </w:r>
-      <w:r>
-        <w:t xml:space="preserve"> y </w:t>
-      </w:r>
-      <w:r>
-        <w:rPr>
-          <w:i/>
-        </w:rPr>
         <w:t>Oficio</w:t>
       </w:r>
       <w:r>
-        <w:t>, respect</w:t>
-      </w:r>
-      <w:r>
-        <w:t xml:space="preserve">ivamente, de tal manera que un especialista pueda tener uno o más oficios. </w:t>
+        <w:t xml:space="preserve">, respectivamente, de tal manera que un especialista pueda tener uno o más oficios. </w:t>
       </w:r>
     </w:p>
     <w:p>
@@ -3863,27 +4637,30 @@
         <w:rPr>
           <w:b/>
         </w:rPr>
-        <w:lastRenderedPageBreak/>
         <w:t>Área de Trabajo</w:t>
       </w:r>
       <w:r>
         <w:t xml:space="preserve"> (</w:t>
       </w:r>
+      <w:proofErr w:type="spellStart"/>
       <w:r>
         <w:rPr>
           <w:u w:val="single"/>
         </w:rPr>
         <w:t>id_especialista</w:t>
       </w:r>
+      <w:proofErr w:type="spellEnd"/>
       <w:r>
         <w:t xml:space="preserve">, </w:t>
       </w:r>
+      <w:proofErr w:type="spellStart"/>
       <w:r>
         <w:rPr>
           <w:u w:val="single"/>
         </w:rPr>
         <w:t>id_distrito</w:t>
       </w:r>
+      <w:proofErr w:type="spellEnd"/>
       <w:r>
         <w:t>)</w:t>
       </w:r>
@@ -3916,10 +4693,23 @@
         <w:t xml:space="preserve">. </w:t>
       </w:r>
       <w:r>
-        <w:t>En esta tabla la clave</w:t>
-      </w:r>
-      <w:r>
-        <w:t xml:space="preserve"> primaria es la combinación de las claves foráneas id_especialista e id_distrito pertenecientes a la tabla </w:t>
+        <w:t xml:space="preserve">En esta tabla la clave primaria es la combinación de las claves foráneas </w:t>
+      </w:r>
+      <w:proofErr w:type="spellStart"/>
+      <w:r>
+        <w:t>id_especialista</w:t>
+      </w:r>
+      <w:proofErr w:type="spellEnd"/>
+      <w:r>
+        <w:t xml:space="preserve"> e </w:t>
+      </w:r>
+      <w:proofErr w:type="spellStart"/>
+      <w:r>
+        <w:t>id_distrito</w:t>
+      </w:r>
+      <w:proofErr w:type="spellEnd"/>
+      <w:r>
+        <w:t xml:space="preserve"> pertenecientes a la tabla </w:t>
       </w:r>
       <w:r>
         <w:rPr>
@@ -3958,14 +4748,11 @@
         </w:numPr>
         <w:ind w:left="2160"/>
       </w:pPr>
-      <w:bookmarkStart w:id="16" w:name="_Toc58794345"/>
-      <w:r>
-        <w:t>Modelo Lógico de la base</w:t>
-      </w:r>
-      <w:r>
-        <w:t xml:space="preserve"> de datos</w:t>
-      </w:r>
-      <w:bookmarkEnd w:id="16"/>
+      <w:bookmarkStart w:id="15" w:name="_Toc58794345"/>
+      <w:r>
+        <w:t>Modelo Lógico de la base de datos</w:t>
+      </w:r>
+      <w:bookmarkEnd w:id="15"/>
     </w:p>
     <w:p>
       <w:pPr>
@@ -3977,11 +4764,12 @@
           <w:noProof/>
           <w:color w:val="000000"/>
           <w:bdr w:val="none" w:sz="0" w:space="0" w:color="auto" w:frame="1"/>
+          <w:lang w:val="es-PE"/>
         </w:rPr>
         <w:drawing>
           <wp:inline distT="0" distB="0" distL="0" distR="0" wp14:anchorId="171F6EFE" wp14:editId="2BF1CEBB">
-            <wp:extent cx="5733415" cy="4798614"/>
-            <wp:effectExtent l="0" t="0" r="635" b="2540"/>
+            <wp:extent cx="6350337" cy="5314950"/>
+            <wp:effectExtent l="0" t="0" r="0" b="0"/>
             <wp:docPr id="3" name="Imagen 3"/>
             <wp:cNvGraphicFramePr>
               <a:graphicFrameLocks xmlns:a="http://schemas.openxmlformats.org/drawingml/2006/main" noChangeAspect="1"/>
@@ -3996,7 +4784,7 @@
                     </pic:cNvPicPr>
                   </pic:nvPicPr>
                   <pic:blipFill rotWithShape="1">
-                    <a:blip r:embed="rId6">
+                    <a:blip r:embed="rId7">
                       <a:extLst>
                         <a:ext uri="{28A0092B-C50C-407E-A947-70E740481C1C}">
                           <a14:useLocalDpi xmlns:a14="http://schemas.microsoft.com/office/drawing/2010/main" val="0"/>
@@ -4009,7 +4797,7 @@
                   <pic:spPr bwMode="auto">
                     <a:xfrm>
                       <a:off x="0" y="0"/>
-                      <a:ext cx="5733415" cy="4798614"/>
+                      <a:ext cx="6351988" cy="5316332"/>
                     </a:xfrm>
                     <a:prstGeom prst="rect">
                       <a:avLst/>
@@ -4041,11 +4829,12 @@
         <w:spacing w:after="0"/>
         <w:ind w:left="1440"/>
       </w:pPr>
-      <w:bookmarkStart w:id="17" w:name="_Toc58794346"/>
-      <w:r>
+      <w:bookmarkStart w:id="16" w:name="_Toc58794346"/>
+      <w:r>
+        <w:lastRenderedPageBreak/>
         <w:t>Diseño Físico de la Base de Datos</w:t>
       </w:r>
-      <w:bookmarkEnd w:id="17"/>
+      <w:bookmarkEnd w:id="16"/>
     </w:p>
     <w:p>
       <w:pPr>
@@ -4057,11 +4846,556 @@
         <w:spacing w:after="0"/>
         <w:ind w:left="2160"/>
       </w:pPr>
-      <w:bookmarkStart w:id="18" w:name="_Toc58794347"/>
+      <w:bookmarkStart w:id="17" w:name="_Toc58794347"/>
       <w:r>
         <w:t>Propiedades de los campos</w:t>
       </w:r>
-      <w:bookmarkEnd w:id="18"/>
+      <w:bookmarkEnd w:id="17"/>
+    </w:p>
+    <w:p>
+      <w:pPr>
+        <w:pStyle w:val="Prrafodelista"/>
+        <w:spacing w:line="360" w:lineRule="auto"/>
+        <w:ind w:left="1440"/>
+        <w:jc w:val="both"/>
+        <w:rPr>
+          <w:lang w:val="es-PE"/>
+        </w:rPr>
+      </w:pPr>
+      <w:r>
+        <w:rPr>
+          <w:color w:val="000000"/>
+          <w:lang w:val="es-PE"/>
+        </w:rPr>
+        <w:t>Además del tipo de campo, es posible especificar otras propiedades de</w:t>
+      </w:r>
+      <w:r>
+        <w:rPr>
+          <w:color w:val="000000"/>
+          <w:lang w:val="es-PE"/>
+        </w:rPr>
+        <w:t xml:space="preserve"> </w:t>
+      </w:r>
+      <w:r>
+        <w:rPr>
+          <w:color w:val="000000"/>
+          <w:lang w:val="es-PE"/>
+        </w:rPr>
+        <w:t xml:space="preserve">los campos (véase la siguiente tabla), como su tamaño. </w:t>
+      </w:r>
+      <w:r>
+        <w:rPr>
+          <w:color w:val="000000"/>
+          <w:lang w:val="es-PE"/>
+        </w:rPr>
+        <w:t xml:space="preserve">Con el tamaño se </w:t>
+      </w:r>
+      <w:r>
+        <w:rPr>
+          <w:color w:val="000000"/>
+          <w:lang w:val="es-PE"/>
+        </w:rPr>
+        <w:t>consigue restringir aún más el tipo de campo para que concuerde con</w:t>
+      </w:r>
+      <w:r>
+        <w:rPr>
+          <w:color w:val="000000"/>
+          <w:lang w:val="es-PE"/>
+        </w:rPr>
+        <w:t xml:space="preserve"> </w:t>
+      </w:r>
+      <w:r>
+        <w:rPr>
+          <w:color w:val="000000"/>
+          <w:lang w:val="es-PE"/>
+        </w:rPr>
+        <w:t>nuestras necesidades.</w:t>
+      </w:r>
+    </w:p>
+    <w:p>
+      <w:pPr>
+        <w:pStyle w:val="Prrafodelista"/>
+        <w:spacing w:after="240" w:line="360" w:lineRule="auto"/>
+        <w:ind w:left="1440"/>
+        <w:rPr>
+          <w:lang w:val="es-PE"/>
+        </w:rPr>
+      </w:pPr>
+    </w:p>
+    <w:tbl>
+      <w:tblPr>
+        <w:tblW w:w="4252" w:type="dxa"/>
+        <w:tblInd w:w="2684" w:type="dxa"/>
+        <w:tblCellMar>
+          <w:top w:w="15" w:type="dxa"/>
+          <w:left w:w="15" w:type="dxa"/>
+          <w:bottom w:w="15" w:type="dxa"/>
+          <w:right w:w="15" w:type="dxa"/>
+        </w:tblCellMar>
+        <w:tblLook w:val="04A0" w:firstRow="1" w:lastRow="0" w:firstColumn="1" w:lastColumn="0" w:noHBand="0" w:noVBand="1"/>
+      </w:tblPr>
+      <w:tblGrid>
+        <w:gridCol w:w="2517"/>
+        <w:gridCol w:w="1735"/>
+      </w:tblGrid>
+      <w:tr>
+        <w:tc>
+          <w:tcPr>
+            <w:tcW w:w="2517" w:type="dxa"/>
+            <w:tcBorders>
+              <w:top w:val="single" w:sz="8" w:space="0" w:color="000000"/>
+              <w:left w:val="single" w:sz="8" w:space="0" w:color="000000"/>
+              <w:bottom w:val="single" w:sz="8" w:space="0" w:color="000000"/>
+              <w:right w:val="single" w:sz="8" w:space="0" w:color="000000"/>
+            </w:tcBorders>
+            <w:shd w:val="clear" w:color="auto" w:fill="CCCCCC"/>
+            <w:tcMar>
+              <w:top w:w="100" w:type="dxa"/>
+              <w:left w:w="100" w:type="dxa"/>
+              <w:bottom w:w="100" w:type="dxa"/>
+              <w:right w:w="100" w:type="dxa"/>
+            </w:tcMar>
+            <w:hideMark/>
+          </w:tcPr>
+          <w:p>
+            <w:pPr>
+              <w:spacing w:line="360" w:lineRule="auto"/>
+              <w:rPr>
+                <w:lang w:val="es-PE"/>
+              </w:rPr>
+            </w:pPr>
+            <w:r>
+              <w:rPr>
+                <w:b/>
+                <w:bCs/>
+                <w:color w:val="000000"/>
+                <w:lang w:val="es-PE"/>
+              </w:rPr>
+              <w:t>Tipo</w:t>
+            </w:r>
+          </w:p>
+        </w:tc>
+        <w:tc>
+          <w:tcPr>
+            <w:tcW w:w="1735" w:type="dxa"/>
+            <w:tcBorders>
+              <w:top w:val="single" w:sz="8" w:space="0" w:color="000000"/>
+              <w:left w:val="single" w:sz="8" w:space="0" w:color="000000"/>
+              <w:bottom w:val="single" w:sz="8" w:space="0" w:color="000000"/>
+              <w:right w:val="single" w:sz="8" w:space="0" w:color="000000"/>
+            </w:tcBorders>
+            <w:shd w:val="clear" w:color="auto" w:fill="CCCCCC"/>
+            <w:tcMar>
+              <w:top w:w="100" w:type="dxa"/>
+              <w:left w:w="100" w:type="dxa"/>
+              <w:bottom w:w="100" w:type="dxa"/>
+              <w:right w:w="100" w:type="dxa"/>
+            </w:tcMar>
+            <w:hideMark/>
+          </w:tcPr>
+          <w:p>
+            <w:pPr>
+              <w:spacing w:line="360" w:lineRule="auto"/>
+              <w:rPr>
+                <w:lang w:val="es-PE"/>
+              </w:rPr>
+            </w:pPr>
+            <w:r>
+              <w:rPr>
+                <w:b/>
+                <w:bCs/>
+                <w:color w:val="000000"/>
+                <w:lang w:val="es-PE"/>
+              </w:rPr>
+              <w:t>Tamaño</w:t>
+            </w:r>
+          </w:p>
+        </w:tc>
+      </w:tr>
+      <w:tr>
+        <w:tc>
+          <w:tcPr>
+            <w:tcW w:w="2517" w:type="dxa"/>
+            <w:tcBorders>
+              <w:top w:val="single" w:sz="8" w:space="0" w:color="000000"/>
+              <w:left w:val="single" w:sz="8" w:space="0" w:color="000000"/>
+              <w:bottom w:val="single" w:sz="8" w:space="0" w:color="000000"/>
+              <w:right w:val="single" w:sz="8" w:space="0" w:color="000000"/>
+            </w:tcBorders>
+            <w:tcMar>
+              <w:top w:w="100" w:type="dxa"/>
+              <w:left w:w="100" w:type="dxa"/>
+              <w:bottom w:w="100" w:type="dxa"/>
+              <w:right w:w="100" w:type="dxa"/>
+            </w:tcMar>
+            <w:hideMark/>
+          </w:tcPr>
+          <w:p>
+            <w:pPr>
+              <w:spacing w:line="360" w:lineRule="auto"/>
+              <w:rPr>
+                <w:lang w:val="es-PE"/>
+              </w:rPr>
+            </w:pPr>
+            <w:proofErr w:type="spellStart"/>
+            <w:r>
+              <w:rPr>
+                <w:color w:val="000000"/>
+                <w:lang w:val="es-PE"/>
+              </w:rPr>
+              <w:t>Int</w:t>
+            </w:r>
+            <w:proofErr w:type="spellEnd"/>
+            <w:r>
+              <w:rPr>
+                <w:color w:val="000000"/>
+                <w:lang w:val="es-PE"/>
+              </w:rPr>
+              <w:t xml:space="preserve"> (4)</w:t>
+            </w:r>
+          </w:p>
+        </w:tc>
+        <w:tc>
+          <w:tcPr>
+            <w:tcW w:w="1735" w:type="dxa"/>
+            <w:tcBorders>
+              <w:top w:val="single" w:sz="8" w:space="0" w:color="000000"/>
+              <w:left w:val="single" w:sz="8" w:space="0" w:color="000000"/>
+              <w:bottom w:val="single" w:sz="8" w:space="0" w:color="000000"/>
+              <w:right w:val="single" w:sz="8" w:space="0" w:color="000000"/>
+            </w:tcBorders>
+            <w:tcMar>
+              <w:top w:w="100" w:type="dxa"/>
+              <w:left w:w="100" w:type="dxa"/>
+              <w:bottom w:w="100" w:type="dxa"/>
+              <w:right w:w="100" w:type="dxa"/>
+            </w:tcMar>
+            <w:hideMark/>
+          </w:tcPr>
+          <w:p>
+            <w:pPr>
+              <w:spacing w:line="360" w:lineRule="auto"/>
+              <w:rPr>
+                <w:lang w:val="es-PE"/>
+              </w:rPr>
+            </w:pPr>
+            <w:r>
+              <w:rPr>
+                <w:color w:val="000000"/>
+                <w:lang w:val="es-PE"/>
+              </w:rPr>
+              <w:t>4 bytes</w:t>
+            </w:r>
+          </w:p>
+        </w:tc>
+      </w:tr>
+      <w:tr>
+        <w:tc>
+          <w:tcPr>
+            <w:tcW w:w="2517" w:type="dxa"/>
+            <w:tcBorders>
+              <w:top w:val="single" w:sz="8" w:space="0" w:color="000000"/>
+              <w:left w:val="single" w:sz="8" w:space="0" w:color="000000"/>
+              <w:bottom w:val="single" w:sz="8" w:space="0" w:color="000000"/>
+              <w:right w:val="single" w:sz="8" w:space="0" w:color="000000"/>
+            </w:tcBorders>
+            <w:tcMar>
+              <w:top w:w="100" w:type="dxa"/>
+              <w:left w:w="100" w:type="dxa"/>
+              <w:bottom w:w="100" w:type="dxa"/>
+              <w:right w:w="100" w:type="dxa"/>
+            </w:tcMar>
+            <w:hideMark/>
+          </w:tcPr>
+          <w:p>
+            <w:pPr>
+              <w:spacing w:line="360" w:lineRule="auto"/>
+              <w:rPr>
+                <w:lang w:val="es-PE"/>
+              </w:rPr>
+            </w:pPr>
+            <w:proofErr w:type="spellStart"/>
+            <w:r>
+              <w:rPr>
+                <w:color w:val="000000"/>
+                <w:lang w:val="es-PE"/>
+              </w:rPr>
+              <w:t>Varchar</w:t>
+            </w:r>
+            <w:proofErr w:type="spellEnd"/>
+            <w:r>
+              <w:rPr>
+                <w:color w:val="000000"/>
+                <w:lang w:val="es-PE"/>
+              </w:rPr>
+              <w:t xml:space="preserve"> (30)</w:t>
+            </w:r>
+          </w:p>
+        </w:tc>
+        <w:tc>
+          <w:tcPr>
+            <w:tcW w:w="1735" w:type="dxa"/>
+            <w:tcBorders>
+              <w:top w:val="single" w:sz="8" w:space="0" w:color="000000"/>
+              <w:left w:val="single" w:sz="8" w:space="0" w:color="000000"/>
+              <w:bottom w:val="single" w:sz="8" w:space="0" w:color="000000"/>
+              <w:right w:val="single" w:sz="8" w:space="0" w:color="000000"/>
+            </w:tcBorders>
+            <w:tcMar>
+              <w:top w:w="100" w:type="dxa"/>
+              <w:left w:w="100" w:type="dxa"/>
+              <w:bottom w:w="100" w:type="dxa"/>
+              <w:right w:w="100" w:type="dxa"/>
+            </w:tcMar>
+            <w:hideMark/>
+          </w:tcPr>
+          <w:p>
+            <w:pPr>
+              <w:spacing w:line="360" w:lineRule="auto"/>
+              <w:rPr>
+                <w:lang w:val="es-PE"/>
+              </w:rPr>
+            </w:pPr>
+            <w:r>
+              <w:rPr>
+                <w:color w:val="000000"/>
+                <w:lang w:val="es-PE"/>
+              </w:rPr>
+              <w:t>30 bytes</w:t>
+            </w:r>
+          </w:p>
+        </w:tc>
+      </w:tr>
+      <w:tr>
+        <w:tc>
+          <w:tcPr>
+            <w:tcW w:w="2517" w:type="dxa"/>
+            <w:tcBorders>
+              <w:top w:val="single" w:sz="8" w:space="0" w:color="000000"/>
+              <w:left w:val="single" w:sz="8" w:space="0" w:color="000000"/>
+              <w:bottom w:val="single" w:sz="8" w:space="0" w:color="000000"/>
+              <w:right w:val="single" w:sz="8" w:space="0" w:color="000000"/>
+            </w:tcBorders>
+            <w:tcMar>
+              <w:top w:w="100" w:type="dxa"/>
+              <w:left w:w="100" w:type="dxa"/>
+              <w:bottom w:w="100" w:type="dxa"/>
+              <w:right w:w="100" w:type="dxa"/>
+            </w:tcMar>
+            <w:hideMark/>
+          </w:tcPr>
+          <w:p>
+            <w:pPr>
+              <w:spacing w:line="360" w:lineRule="auto"/>
+              <w:rPr>
+                <w:lang w:val="es-PE"/>
+              </w:rPr>
+            </w:pPr>
+            <w:proofErr w:type="spellStart"/>
+            <w:r>
+              <w:rPr>
+                <w:color w:val="000000"/>
+                <w:lang w:val="es-PE"/>
+              </w:rPr>
+              <w:t>varchar</w:t>
+            </w:r>
+            <w:proofErr w:type="spellEnd"/>
+            <w:r>
+              <w:rPr>
+                <w:color w:val="000000"/>
+                <w:lang w:val="es-PE"/>
+              </w:rPr>
+              <w:t xml:space="preserve"> (20)</w:t>
+            </w:r>
+          </w:p>
+        </w:tc>
+        <w:tc>
+          <w:tcPr>
+            <w:tcW w:w="1735" w:type="dxa"/>
+            <w:tcBorders>
+              <w:top w:val="single" w:sz="8" w:space="0" w:color="000000"/>
+              <w:left w:val="single" w:sz="8" w:space="0" w:color="000000"/>
+              <w:bottom w:val="single" w:sz="8" w:space="0" w:color="000000"/>
+              <w:right w:val="single" w:sz="8" w:space="0" w:color="000000"/>
+            </w:tcBorders>
+            <w:tcMar>
+              <w:top w:w="100" w:type="dxa"/>
+              <w:left w:w="100" w:type="dxa"/>
+              <w:bottom w:w="100" w:type="dxa"/>
+              <w:right w:w="100" w:type="dxa"/>
+            </w:tcMar>
+            <w:hideMark/>
+          </w:tcPr>
+          <w:p>
+            <w:pPr>
+              <w:spacing w:line="360" w:lineRule="auto"/>
+              <w:rPr>
+                <w:lang w:val="es-PE"/>
+              </w:rPr>
+            </w:pPr>
+            <w:r>
+              <w:rPr>
+                <w:color w:val="000000"/>
+                <w:lang w:val="es-PE"/>
+              </w:rPr>
+              <w:t>20 bytes</w:t>
+            </w:r>
+          </w:p>
+        </w:tc>
+      </w:tr>
+      <w:tr>
+        <w:tc>
+          <w:tcPr>
+            <w:tcW w:w="2517" w:type="dxa"/>
+            <w:tcBorders>
+              <w:top w:val="single" w:sz="8" w:space="0" w:color="000000"/>
+              <w:left w:val="single" w:sz="8" w:space="0" w:color="000000"/>
+              <w:bottom w:val="single" w:sz="8" w:space="0" w:color="000000"/>
+              <w:right w:val="single" w:sz="8" w:space="0" w:color="000000"/>
+            </w:tcBorders>
+            <w:tcMar>
+              <w:top w:w="100" w:type="dxa"/>
+              <w:left w:w="100" w:type="dxa"/>
+              <w:bottom w:w="100" w:type="dxa"/>
+              <w:right w:w="100" w:type="dxa"/>
+            </w:tcMar>
+            <w:hideMark/>
+          </w:tcPr>
+          <w:p>
+            <w:pPr>
+              <w:spacing w:line="360" w:lineRule="auto"/>
+              <w:rPr>
+                <w:lang w:val="es-PE"/>
+              </w:rPr>
+            </w:pPr>
+            <w:proofErr w:type="spellStart"/>
+            <w:r>
+              <w:rPr>
+                <w:color w:val="000000"/>
+                <w:lang w:val="es-PE"/>
+              </w:rPr>
+              <w:t>char</w:t>
+            </w:r>
+            <w:proofErr w:type="spellEnd"/>
+            <w:r>
+              <w:rPr>
+                <w:color w:val="000000"/>
+                <w:lang w:val="es-PE"/>
+              </w:rPr>
+              <w:t>  (9)</w:t>
+            </w:r>
+          </w:p>
+        </w:tc>
+        <w:tc>
+          <w:tcPr>
+            <w:tcW w:w="1735" w:type="dxa"/>
+            <w:tcBorders>
+              <w:top w:val="single" w:sz="8" w:space="0" w:color="000000"/>
+              <w:left w:val="single" w:sz="8" w:space="0" w:color="000000"/>
+              <w:bottom w:val="single" w:sz="8" w:space="0" w:color="000000"/>
+              <w:right w:val="single" w:sz="8" w:space="0" w:color="000000"/>
+            </w:tcBorders>
+            <w:tcMar>
+              <w:top w:w="100" w:type="dxa"/>
+              <w:left w:w="100" w:type="dxa"/>
+              <w:bottom w:w="100" w:type="dxa"/>
+              <w:right w:w="100" w:type="dxa"/>
+            </w:tcMar>
+            <w:hideMark/>
+          </w:tcPr>
+          <w:p>
+            <w:pPr>
+              <w:spacing w:line="360" w:lineRule="auto"/>
+              <w:rPr>
+                <w:lang w:val="es-PE"/>
+              </w:rPr>
+            </w:pPr>
+            <w:r>
+              <w:rPr>
+                <w:color w:val="000000"/>
+                <w:lang w:val="es-PE"/>
+              </w:rPr>
+              <w:t>9 bytes</w:t>
+            </w:r>
+          </w:p>
+        </w:tc>
+      </w:tr>
+      <w:tr>
+        <w:tc>
+          <w:tcPr>
+            <w:tcW w:w="2517" w:type="dxa"/>
+            <w:tcBorders>
+              <w:top w:val="single" w:sz="8" w:space="0" w:color="000000"/>
+              <w:left w:val="single" w:sz="8" w:space="0" w:color="000000"/>
+              <w:bottom w:val="single" w:sz="8" w:space="0" w:color="000000"/>
+              <w:right w:val="single" w:sz="8" w:space="0" w:color="000000"/>
+            </w:tcBorders>
+            <w:tcMar>
+              <w:top w:w="100" w:type="dxa"/>
+              <w:left w:w="100" w:type="dxa"/>
+              <w:bottom w:w="100" w:type="dxa"/>
+              <w:right w:w="100" w:type="dxa"/>
+            </w:tcMar>
+            <w:hideMark/>
+          </w:tcPr>
+          <w:p>
+            <w:pPr>
+              <w:spacing w:line="360" w:lineRule="auto"/>
+              <w:rPr>
+                <w:lang w:val="es-PE"/>
+              </w:rPr>
+            </w:pPr>
+            <w:proofErr w:type="spellStart"/>
+            <w:r>
+              <w:rPr>
+                <w:color w:val="000000"/>
+                <w:lang w:val="es-PE"/>
+              </w:rPr>
+              <w:t>Tinyint</w:t>
+            </w:r>
+            <w:proofErr w:type="spellEnd"/>
+          </w:p>
+        </w:tc>
+        <w:tc>
+          <w:tcPr>
+            <w:tcW w:w="1735" w:type="dxa"/>
+            <w:tcBorders>
+              <w:top w:val="single" w:sz="8" w:space="0" w:color="000000"/>
+              <w:left w:val="single" w:sz="8" w:space="0" w:color="000000"/>
+              <w:bottom w:val="single" w:sz="8" w:space="0" w:color="000000"/>
+              <w:right w:val="single" w:sz="8" w:space="0" w:color="000000"/>
+            </w:tcBorders>
+            <w:tcMar>
+              <w:top w:w="100" w:type="dxa"/>
+              <w:left w:w="100" w:type="dxa"/>
+              <w:bottom w:w="100" w:type="dxa"/>
+              <w:right w:w="100" w:type="dxa"/>
+            </w:tcMar>
+            <w:hideMark/>
+          </w:tcPr>
+          <w:p>
+            <w:pPr>
+              <w:spacing w:line="360" w:lineRule="auto"/>
+              <w:rPr>
+                <w:lang w:val="es-PE"/>
+              </w:rPr>
+            </w:pPr>
+            <w:r>
+              <w:rPr>
+                <w:color w:val="000000"/>
+                <w:lang w:val="es-PE"/>
+              </w:rPr>
+              <w:t>1 byte</w:t>
+            </w:r>
+          </w:p>
+        </w:tc>
+      </w:tr>
+    </w:tbl>
+    <w:p>
+      <w:pPr>
+        <w:spacing w:line="360" w:lineRule="auto"/>
+        <w:ind w:left="1440"/>
+      </w:pPr>
     </w:p>
     <w:p>
       <w:pPr>
@@ -4072,11 +5406,86 @@
         </w:numPr>
         <w:ind w:left="2160"/>
       </w:pPr>
-      <w:bookmarkStart w:id="19" w:name="_Toc58794348"/>
+      <w:bookmarkStart w:id="18" w:name="_Toc58794348"/>
+      <w:bookmarkStart w:id="19" w:name="_GoBack"/>
+      <w:r>
+        <w:rPr>
+          <w:b w:val="0"/>
+          <w:bCs/>
+          <w:noProof/>
+          <w:color w:val="000000"/>
+          <w:bdr w:val="none" w:sz="0" w:space="0" w:color="auto" w:frame="1"/>
+          <w:lang w:val="es-PE"/>
+        </w:rPr>
+        <w:lastRenderedPageBreak/>
+        <w:drawing>
+          <wp:anchor distT="0" distB="0" distL="114300" distR="114300" simplePos="0" relativeHeight="251658240" behindDoc="0" locked="0" layoutInCell="1" allowOverlap="1" wp14:anchorId="6ED4E2BC" wp14:editId="780B3D34">
+            <wp:simplePos x="0" y="0"/>
+            <wp:positionH relativeFrom="margin">
+              <wp:posOffset>-262890</wp:posOffset>
+            </wp:positionH>
+            <wp:positionV relativeFrom="paragraph">
+              <wp:posOffset>506095</wp:posOffset>
+            </wp:positionV>
+            <wp:extent cx="6482080" cy="5114925"/>
+            <wp:effectExtent l="0" t="0" r="0" b="9525"/>
+            <wp:wrapTopAndBottom/>
+            <wp:docPr id="2" name="Imagen 2" descr="https://lh3.googleusercontent.com/wa5r50LGosTzS9P-vTagNtJYRWhNNNt12mRVKjRN6jhajaaFHRe1aQtDE2W1kQ5wM_hGGsxucEWxxTHe3LJSMQfw8hsz0pXOFhRSdJMxQJpsyJPHuTngcam7j1Y1mgg-wzx3TcJF"/>
+            <wp:cNvGraphicFramePr>
+              <a:graphicFrameLocks xmlns:a="http://schemas.openxmlformats.org/drawingml/2006/main" noChangeAspect="1"/>
+            </wp:cNvGraphicFramePr>
+            <a:graphic xmlns:a="http://schemas.openxmlformats.org/drawingml/2006/main">
+              <a:graphicData uri="http://schemas.openxmlformats.org/drawingml/2006/picture">
+                <pic:pic xmlns:pic="http://schemas.openxmlformats.org/drawingml/2006/picture">
+                  <pic:nvPicPr>
+                    <pic:cNvPr id="0" name="Picture 3" descr="https://lh3.googleusercontent.com/wa5r50LGosTzS9P-vTagNtJYRWhNNNt12mRVKjRN6jhajaaFHRe1aQtDE2W1kQ5wM_hGGsxucEWxxTHe3LJSMQfw8hsz0pXOFhRSdJMxQJpsyJPHuTngcam7j1Y1mgg-wzx3TcJF"/>
+                    <pic:cNvPicPr>
+                      <a:picLocks noChangeAspect="1" noChangeArrowheads="1"/>
+                    </pic:cNvPicPr>
+                  </pic:nvPicPr>
+                  <pic:blipFill>
+                    <a:blip r:embed="rId8">
+                      <a:extLst>
+                        <a:ext uri="{28A0092B-C50C-407E-A947-70E740481C1C}">
+                          <a14:useLocalDpi xmlns:a14="http://schemas.microsoft.com/office/drawing/2010/main" val="0"/>
+                        </a:ext>
+                      </a:extLst>
+                    </a:blip>
+                    <a:srcRect/>
+                    <a:stretch>
+                      <a:fillRect/>
+                    </a:stretch>
+                  </pic:blipFill>
+                  <pic:spPr bwMode="auto">
+                    <a:xfrm>
+                      <a:off x="0" y="0"/>
+                      <a:ext cx="6482080" cy="5114925"/>
+                    </a:xfrm>
+                    <a:prstGeom prst="rect">
+                      <a:avLst/>
+                    </a:prstGeom>
+                    <a:noFill/>
+                    <a:ln>
+                      <a:noFill/>
+                    </a:ln>
+                  </pic:spPr>
+                </pic:pic>
+              </a:graphicData>
+            </a:graphic>
+            <wp14:sizeRelH relativeFrom="margin">
+              <wp14:pctWidth>0</wp14:pctWidth>
+            </wp14:sizeRelH>
+            <wp14:sizeRelV relativeFrom="margin">
+              <wp14:pctHeight>0</wp14:pctHeight>
+            </wp14:sizeRelV>
+          </wp:anchor>
+        </w:drawing>
+      </w:r>
+      <w:bookmarkEnd w:id="19"/>
       <w:r>
         <w:t>Modelo Físico de la Base de Datos</w:t>
       </w:r>
-      <w:bookmarkEnd w:id="19"/>
+      <w:bookmarkEnd w:id="18"/>
     </w:p>
     <w:p>
       <w:pPr>
@@ -4102,6 +5511,304 @@
 <file path=word/numbering.xml><?xml version="1.0" encoding="utf-8"?>
 <w:numbering xmlns:wpc="http://schemas.microsoft.com/office/word/2010/wordprocessingCanvas" xmlns:mc="http://schemas.openxmlformats.org/markup-compatibility/2006" xmlns:o="urn:schemas-microsoft-com:office:office" xmlns:r="http://schemas.openxmlformats.org/officeDocument/2006/relationships" xmlns:m="http://schemas.openxmlformats.org/officeDocument/2006/math" xmlns:v="urn:schemas-microsoft-com:vml" xmlns:wp14="http://schemas.microsoft.com/office/word/2010/wordprocessingDrawing" xmlns:wp="http://schemas.openxmlformats.org/drawingml/2006/wordprocessingDrawing" xmlns:w10="urn:schemas-microsoft-com:office:word" xmlns:w="http://schemas.openxmlformats.org/wordprocessingml/2006/main" xmlns:w14="http://schemas.microsoft.com/office/word/2010/wordml" xmlns:w15="http://schemas.microsoft.com/office/word/2012/wordml" xmlns:wpg="http://schemas.microsoft.com/office/word/2010/wordprocessingGroup" xmlns:wpi="http://schemas.microsoft.com/office/word/2010/wordprocessingInk" xmlns:wne="http://schemas.microsoft.com/office/word/2006/wordml" xmlns:wps="http://schemas.microsoft.com/office/word/2010/wordprocessingShape" mc:Ignorable="w14 w15 wp14">
   <w:abstractNum w:abstractNumId="0">
+    <w:nsid w:val="0044588C"/>
+    <w:multiLevelType w:val="multilevel"/>
+    <w:tmpl w:val="9BF6C9B0"/>
+    <w:lvl w:ilvl="0">
+      <w:start w:val="1"/>
+      <w:numFmt w:val="bullet"/>
+      <w:lvlText w:val=""/>
+      <w:lvlJc w:val="left"/>
+      <w:pPr>
+        <w:tabs>
+          <w:tab w:val="num" w:pos="720"/>
+        </w:tabs>
+        <w:ind w:left="720" w:hanging="360"/>
+      </w:pPr>
+      <w:rPr>
+        <w:rFonts w:ascii="Symbol" w:hAnsi="Symbol" w:hint="default"/>
+        <w:sz w:val="20"/>
+      </w:rPr>
+    </w:lvl>
+    <w:lvl w:ilvl="1" w:tentative="1">
+      <w:start w:val="1"/>
+      <w:numFmt w:val="bullet"/>
+      <w:lvlText w:val="o"/>
+      <w:lvlJc w:val="left"/>
+      <w:pPr>
+        <w:tabs>
+          <w:tab w:val="num" w:pos="1440"/>
+        </w:tabs>
+        <w:ind w:left="1440" w:hanging="360"/>
+      </w:pPr>
+      <w:rPr>
+        <w:rFonts w:ascii="Courier New" w:hAnsi="Courier New" w:hint="default"/>
+        <w:sz w:val="20"/>
+      </w:rPr>
+    </w:lvl>
+    <w:lvl w:ilvl="2" w:tentative="1">
+      <w:start w:val="1"/>
+      <w:numFmt w:val="bullet"/>
+      <w:lvlText w:val=""/>
+      <w:lvlJc w:val="left"/>
+      <w:pPr>
+        <w:tabs>
+          <w:tab w:val="num" w:pos="2160"/>
+        </w:tabs>
+        <w:ind w:left="2160" w:hanging="360"/>
+      </w:pPr>
+      <w:rPr>
+        <w:rFonts w:ascii="Wingdings" w:hAnsi="Wingdings" w:hint="default"/>
+        <w:sz w:val="20"/>
+      </w:rPr>
+    </w:lvl>
+    <w:lvl w:ilvl="3" w:tentative="1">
+      <w:start w:val="1"/>
+      <w:numFmt w:val="bullet"/>
+      <w:lvlText w:val=""/>
+      <w:lvlJc w:val="left"/>
+      <w:pPr>
+        <w:tabs>
+          <w:tab w:val="num" w:pos="2880"/>
+        </w:tabs>
+        <w:ind w:left="2880" w:hanging="360"/>
+      </w:pPr>
+      <w:rPr>
+        <w:rFonts w:ascii="Wingdings" w:hAnsi="Wingdings" w:hint="default"/>
+        <w:sz w:val="20"/>
+      </w:rPr>
+    </w:lvl>
+    <w:lvl w:ilvl="4" w:tentative="1">
+      <w:start w:val="1"/>
+      <w:numFmt w:val="bullet"/>
+      <w:lvlText w:val=""/>
+      <w:lvlJc w:val="left"/>
+      <w:pPr>
+        <w:tabs>
+          <w:tab w:val="num" w:pos="3600"/>
+        </w:tabs>
+        <w:ind w:left="3600" w:hanging="360"/>
+      </w:pPr>
+      <w:rPr>
+        <w:rFonts w:ascii="Wingdings" w:hAnsi="Wingdings" w:hint="default"/>
+        <w:sz w:val="20"/>
+      </w:rPr>
+    </w:lvl>
+    <w:lvl w:ilvl="5" w:tentative="1">
+      <w:start w:val="1"/>
+      <w:numFmt w:val="bullet"/>
+      <w:lvlText w:val=""/>
+      <w:lvlJc w:val="left"/>
+      <w:pPr>
+        <w:tabs>
+          <w:tab w:val="num" w:pos="4320"/>
+        </w:tabs>
+        <w:ind w:left="4320" w:hanging="360"/>
+      </w:pPr>
+      <w:rPr>
+        <w:rFonts w:ascii="Wingdings" w:hAnsi="Wingdings" w:hint="default"/>
+        <w:sz w:val="20"/>
+      </w:rPr>
+    </w:lvl>
+    <w:lvl w:ilvl="6" w:tentative="1">
+      <w:start w:val="1"/>
+      <w:numFmt w:val="bullet"/>
+      <w:lvlText w:val=""/>
+      <w:lvlJc w:val="left"/>
+      <w:pPr>
+        <w:tabs>
+          <w:tab w:val="num" w:pos="5040"/>
+        </w:tabs>
+        <w:ind w:left="5040" w:hanging="360"/>
+      </w:pPr>
+      <w:rPr>
+        <w:rFonts w:ascii="Wingdings" w:hAnsi="Wingdings" w:hint="default"/>
+        <w:sz w:val="20"/>
+      </w:rPr>
+    </w:lvl>
+    <w:lvl w:ilvl="7" w:tentative="1">
+      <w:start w:val="1"/>
+      <w:numFmt w:val="bullet"/>
+      <w:lvlText w:val=""/>
+      <w:lvlJc w:val="left"/>
+      <w:pPr>
+        <w:tabs>
+          <w:tab w:val="num" w:pos="5760"/>
+        </w:tabs>
+        <w:ind w:left="5760" w:hanging="360"/>
+      </w:pPr>
+      <w:rPr>
+        <w:rFonts w:ascii="Wingdings" w:hAnsi="Wingdings" w:hint="default"/>
+        <w:sz w:val="20"/>
+      </w:rPr>
+    </w:lvl>
+    <w:lvl w:ilvl="8" w:tentative="1">
+      <w:start w:val="1"/>
+      <w:numFmt w:val="bullet"/>
+      <w:lvlText w:val=""/>
+      <w:lvlJc w:val="left"/>
+      <w:pPr>
+        <w:tabs>
+          <w:tab w:val="num" w:pos="6480"/>
+        </w:tabs>
+        <w:ind w:left="6480" w:hanging="360"/>
+      </w:pPr>
+      <w:rPr>
+        <w:rFonts w:ascii="Wingdings" w:hAnsi="Wingdings" w:hint="default"/>
+        <w:sz w:val="20"/>
+      </w:rPr>
+    </w:lvl>
+  </w:abstractNum>
+  <w:abstractNum w:abstractNumId="1">
+    <w:nsid w:val="0505360F"/>
+    <w:multiLevelType w:val="multilevel"/>
+    <w:tmpl w:val="3146BD88"/>
+    <w:lvl w:ilvl="0">
+      <w:start w:val="1"/>
+      <w:numFmt w:val="bullet"/>
+      <w:lvlText w:val=""/>
+      <w:lvlJc w:val="left"/>
+      <w:pPr>
+        <w:tabs>
+          <w:tab w:val="num" w:pos="720"/>
+        </w:tabs>
+        <w:ind w:left="720" w:hanging="360"/>
+      </w:pPr>
+      <w:rPr>
+        <w:rFonts w:ascii="Symbol" w:hAnsi="Symbol" w:hint="default"/>
+        <w:sz w:val="20"/>
+      </w:rPr>
+    </w:lvl>
+    <w:lvl w:ilvl="1" w:tentative="1">
+      <w:start w:val="1"/>
+      <w:numFmt w:val="bullet"/>
+      <w:lvlText w:val="o"/>
+      <w:lvlJc w:val="left"/>
+      <w:pPr>
+        <w:tabs>
+          <w:tab w:val="num" w:pos="1440"/>
+        </w:tabs>
+        <w:ind w:left="1440" w:hanging="360"/>
+      </w:pPr>
+      <w:rPr>
+        <w:rFonts w:ascii="Courier New" w:hAnsi="Courier New" w:hint="default"/>
+        <w:sz w:val="20"/>
+      </w:rPr>
+    </w:lvl>
+    <w:lvl w:ilvl="2" w:tentative="1">
+      <w:start w:val="1"/>
+      <w:numFmt w:val="bullet"/>
+      <w:lvlText w:val=""/>
+      <w:lvlJc w:val="left"/>
+      <w:pPr>
+        <w:tabs>
+          <w:tab w:val="num" w:pos="2160"/>
+        </w:tabs>
+        <w:ind w:left="2160" w:hanging="360"/>
+      </w:pPr>
+      <w:rPr>
+        <w:rFonts w:ascii="Wingdings" w:hAnsi="Wingdings" w:hint="default"/>
+        <w:sz w:val="20"/>
+      </w:rPr>
+    </w:lvl>
+    <w:lvl w:ilvl="3" w:tentative="1">
+      <w:start w:val="1"/>
+      <w:numFmt w:val="bullet"/>
+      <w:lvlText w:val=""/>
+      <w:lvlJc w:val="left"/>
+      <w:pPr>
+        <w:tabs>
+          <w:tab w:val="num" w:pos="2880"/>
+        </w:tabs>
+        <w:ind w:left="2880" w:hanging="360"/>
+      </w:pPr>
+      <w:rPr>
+        <w:rFonts w:ascii="Wingdings" w:hAnsi="Wingdings" w:hint="default"/>
+        <w:sz w:val="20"/>
+      </w:rPr>
+    </w:lvl>
+    <w:lvl w:ilvl="4" w:tentative="1">
+      <w:start w:val="1"/>
+      <w:numFmt w:val="bullet"/>
+      <w:lvlText w:val=""/>
+      <w:lvlJc w:val="left"/>
+      <w:pPr>
+        <w:tabs>
+          <w:tab w:val="num" w:pos="3600"/>
+        </w:tabs>
+        <w:ind w:left="3600" w:hanging="360"/>
+      </w:pPr>
+      <w:rPr>
+        <w:rFonts w:ascii="Wingdings" w:hAnsi="Wingdings" w:hint="default"/>
+        <w:sz w:val="20"/>
+      </w:rPr>
+    </w:lvl>
+    <w:lvl w:ilvl="5" w:tentative="1">
+      <w:start w:val="1"/>
+      <w:numFmt w:val="bullet"/>
+      <w:lvlText w:val=""/>
+      <w:lvlJc w:val="left"/>
+      <w:pPr>
+        <w:tabs>
+          <w:tab w:val="num" w:pos="4320"/>
+        </w:tabs>
+        <w:ind w:left="4320" w:hanging="360"/>
+      </w:pPr>
+      <w:rPr>
+        <w:rFonts w:ascii="Wingdings" w:hAnsi="Wingdings" w:hint="default"/>
+        <w:sz w:val="20"/>
+      </w:rPr>
+    </w:lvl>
+    <w:lvl w:ilvl="6" w:tentative="1">
+      <w:start w:val="1"/>
+      <w:numFmt w:val="bullet"/>
+      <w:lvlText w:val=""/>
+      <w:lvlJc w:val="left"/>
+      <w:pPr>
+        <w:tabs>
+          <w:tab w:val="num" w:pos="5040"/>
+        </w:tabs>
+        <w:ind w:left="5040" w:hanging="360"/>
+      </w:pPr>
+      <w:rPr>
+        <w:rFonts w:ascii="Wingdings" w:hAnsi="Wingdings" w:hint="default"/>
+        <w:sz w:val="20"/>
+      </w:rPr>
+    </w:lvl>
+    <w:lvl w:ilvl="7" w:tentative="1">
+      <w:start w:val="1"/>
+      <w:numFmt w:val="bullet"/>
+      <w:lvlText w:val=""/>
+      <w:lvlJc w:val="left"/>
+      <w:pPr>
+        <w:tabs>
+          <w:tab w:val="num" w:pos="5760"/>
+        </w:tabs>
+        <w:ind w:left="5760" w:hanging="360"/>
+      </w:pPr>
+      <w:rPr>
+        <w:rFonts w:ascii="Wingdings" w:hAnsi="Wingdings" w:hint="default"/>
+        <w:sz w:val="20"/>
+      </w:rPr>
+    </w:lvl>
+    <w:lvl w:ilvl="8" w:tentative="1">
+      <w:start w:val="1"/>
+      <w:numFmt w:val="bullet"/>
+      <w:lvlText w:val=""/>
+      <w:lvlJc w:val="left"/>
+      <w:pPr>
+        <w:tabs>
+          <w:tab w:val="num" w:pos="6480"/>
+        </w:tabs>
+        <w:ind w:left="6480" w:hanging="360"/>
+      </w:pPr>
+      <w:rPr>
+        <w:rFonts w:ascii="Wingdings" w:hAnsi="Wingdings" w:hint="default"/>
+        <w:sz w:val="20"/>
+      </w:rPr>
+    </w:lvl>
+  </w:abstractNum>
+  <w:abstractNum w:abstractNumId="2">
     <w:nsid w:val="0C0E2601"/>
     <w:multiLevelType w:val="multilevel"/>
     <w:tmpl w:val="7AE40CB0"/>
@@ -4214,7 +5921,156 @@
       </w:rPr>
     </w:lvl>
   </w:abstractNum>
-  <w:abstractNum w:abstractNumId="1">
+  <w:abstractNum w:abstractNumId="3">
+    <w:nsid w:val="0EB55A85"/>
+    <w:multiLevelType w:val="multilevel"/>
+    <w:tmpl w:val="ED7E7ED0"/>
+    <w:lvl w:ilvl="0">
+      <w:start w:val="1"/>
+      <w:numFmt w:val="bullet"/>
+      <w:lvlText w:val=""/>
+      <w:lvlJc w:val="left"/>
+      <w:pPr>
+        <w:tabs>
+          <w:tab w:val="num" w:pos="720"/>
+        </w:tabs>
+        <w:ind w:left="720" w:hanging="360"/>
+      </w:pPr>
+      <w:rPr>
+        <w:rFonts w:ascii="Symbol" w:hAnsi="Symbol" w:hint="default"/>
+        <w:sz w:val="20"/>
+      </w:rPr>
+    </w:lvl>
+    <w:lvl w:ilvl="1" w:tentative="1">
+      <w:start w:val="1"/>
+      <w:numFmt w:val="bullet"/>
+      <w:lvlText w:val="o"/>
+      <w:lvlJc w:val="left"/>
+      <w:pPr>
+        <w:tabs>
+          <w:tab w:val="num" w:pos="1440"/>
+        </w:tabs>
+        <w:ind w:left="1440" w:hanging="360"/>
+      </w:pPr>
+      <w:rPr>
+        <w:rFonts w:ascii="Courier New" w:hAnsi="Courier New" w:hint="default"/>
+        <w:sz w:val="20"/>
+      </w:rPr>
+    </w:lvl>
+    <w:lvl w:ilvl="2" w:tentative="1">
+      <w:start w:val="1"/>
+      <w:numFmt w:val="bullet"/>
+      <w:lvlText w:val=""/>
+      <w:lvlJc w:val="left"/>
+      <w:pPr>
+        <w:tabs>
+          <w:tab w:val="num" w:pos="2160"/>
+        </w:tabs>
+        <w:ind w:left="2160" w:hanging="360"/>
+      </w:pPr>
+      <w:rPr>
+        <w:rFonts w:ascii="Wingdings" w:hAnsi="Wingdings" w:hint="default"/>
+        <w:sz w:val="20"/>
+      </w:rPr>
+    </w:lvl>
+    <w:lvl w:ilvl="3" w:tentative="1">
+      <w:start w:val="1"/>
+      <w:numFmt w:val="bullet"/>
+      <w:lvlText w:val=""/>
+      <w:lvlJc w:val="left"/>
+      <w:pPr>
+        <w:tabs>
+          <w:tab w:val="num" w:pos="2880"/>
+        </w:tabs>
+        <w:ind w:left="2880" w:hanging="360"/>
+      </w:pPr>
+      <w:rPr>
+        <w:rFonts w:ascii="Wingdings" w:hAnsi="Wingdings" w:hint="default"/>
+        <w:sz w:val="20"/>
+      </w:rPr>
+    </w:lvl>
+    <w:lvl w:ilvl="4" w:tentative="1">
+      <w:start w:val="1"/>
+      <w:numFmt w:val="bullet"/>
+      <w:lvlText w:val=""/>
+      <w:lvlJc w:val="left"/>
+      <w:pPr>
+        <w:tabs>
+          <w:tab w:val="num" w:pos="3600"/>
+        </w:tabs>
+        <w:ind w:left="3600" w:hanging="360"/>
+      </w:pPr>
+      <w:rPr>
+        <w:rFonts w:ascii="Wingdings" w:hAnsi="Wingdings" w:hint="default"/>
+        <w:sz w:val="20"/>
+      </w:rPr>
+    </w:lvl>
+    <w:lvl w:ilvl="5" w:tentative="1">
+      <w:start w:val="1"/>
+      <w:numFmt w:val="bullet"/>
+      <w:lvlText w:val=""/>
+      <w:lvlJc w:val="left"/>
+      <w:pPr>
+        <w:tabs>
+          <w:tab w:val="num" w:pos="4320"/>
+        </w:tabs>
+        <w:ind w:left="4320" w:hanging="360"/>
+      </w:pPr>
+      <w:rPr>
+        <w:rFonts w:ascii="Wingdings" w:hAnsi="Wingdings" w:hint="default"/>
+        <w:sz w:val="20"/>
+      </w:rPr>
+    </w:lvl>
+    <w:lvl w:ilvl="6" w:tentative="1">
+      <w:start w:val="1"/>
+      <w:numFmt w:val="bullet"/>
+      <w:lvlText w:val=""/>
+      <w:lvlJc w:val="left"/>
+      <w:pPr>
+        <w:tabs>
+          <w:tab w:val="num" w:pos="5040"/>
+        </w:tabs>
+        <w:ind w:left="5040" w:hanging="360"/>
+      </w:pPr>
+      <w:rPr>
+        <w:rFonts w:ascii="Wingdings" w:hAnsi="Wingdings" w:hint="default"/>
+        <w:sz w:val="20"/>
+      </w:rPr>
+    </w:lvl>
+    <w:lvl w:ilvl="7" w:tentative="1">
+      <w:start w:val="1"/>
+      <w:numFmt w:val="bullet"/>
+      <w:lvlText w:val=""/>
+      <w:lvlJc w:val="left"/>
+      <w:pPr>
+        <w:tabs>
+          <w:tab w:val="num" w:pos="5760"/>
+        </w:tabs>
+        <w:ind w:left="5760" w:hanging="360"/>
+      </w:pPr>
+      <w:rPr>
+        <w:rFonts w:ascii="Wingdings" w:hAnsi="Wingdings" w:hint="default"/>
+        <w:sz w:val="20"/>
+      </w:rPr>
+    </w:lvl>
+    <w:lvl w:ilvl="8" w:tentative="1">
+      <w:start w:val="1"/>
+      <w:numFmt w:val="bullet"/>
+      <w:lvlText w:val=""/>
+      <w:lvlJc w:val="left"/>
+      <w:pPr>
+        <w:tabs>
+          <w:tab w:val="num" w:pos="6480"/>
+        </w:tabs>
+        <w:ind w:left="6480" w:hanging="360"/>
+      </w:pPr>
+      <w:rPr>
+        <w:rFonts w:ascii="Wingdings" w:hAnsi="Wingdings" w:hint="default"/>
+        <w:sz w:val="20"/>
+      </w:rPr>
+    </w:lvl>
+  </w:abstractNum>
+  <w:abstractNum w:abstractNumId="4">
     <w:nsid w:val="17EB49FA"/>
     <w:multiLevelType w:val="multilevel"/>
     <w:tmpl w:val="9CC481B4"/>
@@ -4327,7 +6183,7 @@
       </w:rPr>
     </w:lvl>
   </w:abstractNum>
-  <w:abstractNum w:abstractNumId="2">
+  <w:abstractNum w:abstractNumId="5">
     <w:nsid w:val="1A544A92"/>
     <w:multiLevelType w:val="hybridMultilevel"/>
     <w:tmpl w:val="11CAB1FA"/>
@@ -4440,7 +6296,156 @@
       </w:rPr>
     </w:lvl>
   </w:abstractNum>
-  <w:abstractNum w:abstractNumId="3">
+  <w:abstractNum w:abstractNumId="6">
+    <w:nsid w:val="1DF325C1"/>
+    <w:multiLevelType w:val="multilevel"/>
+    <w:tmpl w:val="0AFEEF96"/>
+    <w:lvl w:ilvl="0">
+      <w:start w:val="1"/>
+      <w:numFmt w:val="bullet"/>
+      <w:lvlText w:val=""/>
+      <w:lvlJc w:val="left"/>
+      <w:pPr>
+        <w:tabs>
+          <w:tab w:val="num" w:pos="720"/>
+        </w:tabs>
+        <w:ind w:left="720" w:hanging="360"/>
+      </w:pPr>
+      <w:rPr>
+        <w:rFonts w:ascii="Symbol" w:hAnsi="Symbol" w:hint="default"/>
+        <w:sz w:val="20"/>
+      </w:rPr>
+    </w:lvl>
+    <w:lvl w:ilvl="1" w:tentative="1">
+      <w:start w:val="1"/>
+      <w:numFmt w:val="bullet"/>
+      <w:lvlText w:val="o"/>
+      <w:lvlJc w:val="left"/>
+      <w:pPr>
+        <w:tabs>
+          <w:tab w:val="num" w:pos="1440"/>
+        </w:tabs>
+        <w:ind w:left="1440" w:hanging="360"/>
+      </w:pPr>
+      <w:rPr>
+        <w:rFonts w:ascii="Courier New" w:hAnsi="Courier New" w:hint="default"/>
+        <w:sz w:val="20"/>
+      </w:rPr>
+    </w:lvl>
+    <w:lvl w:ilvl="2" w:tentative="1">
+      <w:start w:val="1"/>
+      <w:numFmt w:val="bullet"/>
+      <w:lvlText w:val=""/>
+      <w:lvlJc w:val="left"/>
+      <w:pPr>
+        <w:tabs>
+          <w:tab w:val="num" w:pos="2160"/>
+        </w:tabs>
+        <w:ind w:left="2160" w:hanging="360"/>
+      </w:pPr>
+      <w:rPr>
+        <w:rFonts w:ascii="Wingdings" w:hAnsi="Wingdings" w:hint="default"/>
+        <w:sz w:val="20"/>
+      </w:rPr>
+    </w:lvl>
+    <w:lvl w:ilvl="3" w:tentative="1">
+      <w:start w:val="1"/>
+      <w:numFmt w:val="bullet"/>
+      <w:lvlText w:val=""/>
+      <w:lvlJc w:val="left"/>
+      <w:pPr>
+        <w:tabs>
+          <w:tab w:val="num" w:pos="2880"/>
+        </w:tabs>
+        <w:ind w:left="2880" w:hanging="360"/>
+      </w:pPr>
+      <w:rPr>
+        <w:rFonts w:ascii="Wingdings" w:hAnsi="Wingdings" w:hint="default"/>
+        <w:sz w:val="20"/>
+      </w:rPr>
+    </w:lvl>
+    <w:lvl w:ilvl="4" w:tentative="1">
+      <w:start w:val="1"/>
+      <w:numFmt w:val="bullet"/>
+      <w:lvlText w:val=""/>
+      <w:lvlJc w:val="left"/>
+      <w:pPr>
+        <w:tabs>
+          <w:tab w:val="num" w:pos="3600"/>
+        </w:tabs>
+        <w:ind w:left="3600" w:hanging="360"/>
+      </w:pPr>
+      <w:rPr>
+        <w:rFonts w:ascii="Wingdings" w:hAnsi="Wingdings" w:hint="default"/>
+        <w:sz w:val="20"/>
+      </w:rPr>
+    </w:lvl>
+    <w:lvl w:ilvl="5" w:tentative="1">
+      <w:start w:val="1"/>
+      <w:numFmt w:val="bullet"/>
+      <w:lvlText w:val=""/>
+      <w:lvlJc w:val="left"/>
+      <w:pPr>
+        <w:tabs>
+          <w:tab w:val="num" w:pos="4320"/>
+        </w:tabs>
+        <w:ind w:left="4320" w:hanging="360"/>
+      </w:pPr>
+      <w:rPr>
+        <w:rFonts w:ascii="Wingdings" w:hAnsi="Wingdings" w:hint="default"/>
+        <w:sz w:val="20"/>
+      </w:rPr>
+    </w:lvl>
+    <w:lvl w:ilvl="6" w:tentative="1">
+      <w:start w:val="1"/>
+      <w:numFmt w:val="bullet"/>
+      <w:lvlText w:val=""/>
+      <w:lvlJc w:val="left"/>
+      <w:pPr>
+        <w:tabs>
+          <w:tab w:val="num" w:pos="5040"/>
+        </w:tabs>
+        <w:ind w:left="5040" w:hanging="360"/>
+      </w:pPr>
+      <w:rPr>
+        <w:rFonts w:ascii="Wingdings" w:hAnsi="Wingdings" w:hint="default"/>
+        <w:sz w:val="20"/>
+      </w:rPr>
+    </w:lvl>
+    <w:lvl w:ilvl="7" w:tentative="1">
+      <w:start w:val="1"/>
+      <w:numFmt w:val="bullet"/>
+      <w:lvlText w:val=""/>
+      <w:lvlJc w:val="left"/>
+      <w:pPr>
+        <w:tabs>
+          <w:tab w:val="num" w:pos="5760"/>
+        </w:tabs>
+        <w:ind w:left="5760" w:hanging="360"/>
+      </w:pPr>
+      <w:rPr>
+        <w:rFonts w:ascii="Wingdings" w:hAnsi="Wingdings" w:hint="default"/>
+        <w:sz w:val="20"/>
+      </w:rPr>
+    </w:lvl>
+    <w:lvl w:ilvl="8" w:tentative="1">
+      <w:start w:val="1"/>
+      <w:numFmt w:val="bullet"/>
+      <w:lvlText w:val=""/>
+      <w:lvlJc w:val="left"/>
+      <w:pPr>
+        <w:tabs>
+          <w:tab w:val="num" w:pos="6480"/>
+        </w:tabs>
+        <w:ind w:left="6480" w:hanging="360"/>
+      </w:pPr>
+      <w:rPr>
+        <w:rFonts w:ascii="Wingdings" w:hAnsi="Wingdings" w:hint="default"/>
+        <w:sz w:val="20"/>
+      </w:rPr>
+    </w:lvl>
+  </w:abstractNum>
+  <w:abstractNum w:abstractNumId="7">
     <w:nsid w:val="25490FC6"/>
     <w:multiLevelType w:val="multilevel"/>
     <w:tmpl w:val="A8EAA6D4"/>
@@ -4553,7 +6558,7 @@
       </w:rPr>
     </w:lvl>
   </w:abstractNum>
-  <w:abstractNum w:abstractNumId="4">
+  <w:abstractNum w:abstractNumId="8">
     <w:nsid w:val="2DA560BE"/>
     <w:multiLevelType w:val="multilevel"/>
     <w:tmpl w:val="454005A8"/>
@@ -4666,7 +6671,156 @@
       </w:rPr>
     </w:lvl>
   </w:abstractNum>
-  <w:abstractNum w:abstractNumId="5">
+  <w:abstractNum w:abstractNumId="9">
+    <w:nsid w:val="30C8300D"/>
+    <w:multiLevelType w:val="multilevel"/>
+    <w:tmpl w:val="36584A5E"/>
+    <w:lvl w:ilvl="0">
+      <w:start w:val="1"/>
+      <w:numFmt w:val="bullet"/>
+      <w:lvlText w:val=""/>
+      <w:lvlJc w:val="left"/>
+      <w:pPr>
+        <w:tabs>
+          <w:tab w:val="num" w:pos="720"/>
+        </w:tabs>
+        <w:ind w:left="720" w:hanging="360"/>
+      </w:pPr>
+      <w:rPr>
+        <w:rFonts w:ascii="Symbol" w:hAnsi="Symbol" w:hint="default"/>
+        <w:sz w:val="20"/>
+      </w:rPr>
+    </w:lvl>
+    <w:lvl w:ilvl="1" w:tentative="1">
+      <w:start w:val="1"/>
+      <w:numFmt w:val="bullet"/>
+      <w:lvlText w:val="o"/>
+      <w:lvlJc w:val="left"/>
+      <w:pPr>
+        <w:tabs>
+          <w:tab w:val="num" w:pos="1440"/>
+        </w:tabs>
+        <w:ind w:left="1440" w:hanging="360"/>
+      </w:pPr>
+      <w:rPr>
+        <w:rFonts w:ascii="Courier New" w:hAnsi="Courier New" w:hint="default"/>
+        <w:sz w:val="20"/>
+      </w:rPr>
+    </w:lvl>
+    <w:lvl w:ilvl="2" w:tentative="1">
+      <w:start w:val="1"/>
+      <w:numFmt w:val="bullet"/>
+      <w:lvlText w:val=""/>
+      <w:lvlJc w:val="left"/>
+      <w:pPr>
+        <w:tabs>
+          <w:tab w:val="num" w:pos="2160"/>
+        </w:tabs>
+        <w:ind w:left="2160" w:hanging="360"/>
+      </w:pPr>
+      <w:rPr>
+        <w:rFonts w:ascii="Wingdings" w:hAnsi="Wingdings" w:hint="default"/>
+        <w:sz w:val="20"/>
+      </w:rPr>
+    </w:lvl>
+    <w:lvl w:ilvl="3" w:tentative="1">
+      <w:start w:val="1"/>
+      <w:numFmt w:val="bullet"/>
+      <w:lvlText w:val=""/>
+      <w:lvlJc w:val="left"/>
+      <w:pPr>
+        <w:tabs>
+          <w:tab w:val="num" w:pos="2880"/>
+        </w:tabs>
+        <w:ind w:left="2880" w:hanging="360"/>
+      </w:pPr>
+      <w:rPr>
+        <w:rFonts w:ascii="Wingdings" w:hAnsi="Wingdings" w:hint="default"/>
+        <w:sz w:val="20"/>
+      </w:rPr>
+    </w:lvl>
+    <w:lvl w:ilvl="4" w:tentative="1">
+      <w:start w:val="1"/>
+      <w:numFmt w:val="bullet"/>
+      <w:lvlText w:val=""/>
+      <w:lvlJc w:val="left"/>
+      <w:pPr>
+        <w:tabs>
+          <w:tab w:val="num" w:pos="3600"/>
+        </w:tabs>
+        <w:ind w:left="3600" w:hanging="360"/>
+      </w:pPr>
+      <w:rPr>
+        <w:rFonts w:ascii="Wingdings" w:hAnsi="Wingdings" w:hint="default"/>
+        <w:sz w:val="20"/>
+      </w:rPr>
+    </w:lvl>
+    <w:lvl w:ilvl="5" w:tentative="1">
+      <w:start w:val="1"/>
+      <w:numFmt w:val="bullet"/>
+      <w:lvlText w:val=""/>
+      <w:lvlJc w:val="left"/>
+      <w:pPr>
+        <w:tabs>
+          <w:tab w:val="num" w:pos="4320"/>
+        </w:tabs>
+        <w:ind w:left="4320" w:hanging="360"/>
+      </w:pPr>
+      <w:rPr>
+        <w:rFonts w:ascii="Wingdings" w:hAnsi="Wingdings" w:hint="default"/>
+        <w:sz w:val="20"/>
+      </w:rPr>
+    </w:lvl>
+    <w:lvl w:ilvl="6" w:tentative="1">
+      <w:start w:val="1"/>
+      <w:numFmt w:val="bullet"/>
+      <w:lvlText w:val=""/>
+      <w:lvlJc w:val="left"/>
+      <w:pPr>
+        <w:tabs>
+          <w:tab w:val="num" w:pos="5040"/>
+        </w:tabs>
+        <w:ind w:left="5040" w:hanging="360"/>
+      </w:pPr>
+      <w:rPr>
+        <w:rFonts w:ascii="Wingdings" w:hAnsi="Wingdings" w:hint="default"/>
+        <w:sz w:val="20"/>
+      </w:rPr>
+    </w:lvl>
+    <w:lvl w:ilvl="7" w:tentative="1">
+      <w:start w:val="1"/>
+      <w:numFmt w:val="bullet"/>
+      <w:lvlText w:val=""/>
+      <w:lvlJc w:val="left"/>
+      <w:pPr>
+        <w:tabs>
+          <w:tab w:val="num" w:pos="5760"/>
+        </w:tabs>
+        <w:ind w:left="5760" w:hanging="360"/>
+      </w:pPr>
+      <w:rPr>
+        <w:rFonts w:ascii="Wingdings" w:hAnsi="Wingdings" w:hint="default"/>
+        <w:sz w:val="20"/>
+      </w:rPr>
+    </w:lvl>
+    <w:lvl w:ilvl="8" w:tentative="1">
+      <w:start w:val="1"/>
+      <w:numFmt w:val="bullet"/>
+      <w:lvlText w:val=""/>
+      <w:lvlJc w:val="left"/>
+      <w:pPr>
+        <w:tabs>
+          <w:tab w:val="num" w:pos="6480"/>
+        </w:tabs>
+        <w:ind w:left="6480" w:hanging="360"/>
+      </w:pPr>
+      <w:rPr>
+        <w:rFonts w:ascii="Wingdings" w:hAnsi="Wingdings" w:hint="default"/>
+        <w:sz w:val="20"/>
+      </w:rPr>
+    </w:lvl>
+  </w:abstractNum>
+  <w:abstractNum w:abstractNumId="10">
     <w:nsid w:val="3CB36B4F"/>
     <w:multiLevelType w:val="multilevel"/>
     <w:tmpl w:val="F994320C"/>
@@ -4779,7 +6933,156 @@
       </w:rPr>
     </w:lvl>
   </w:abstractNum>
-  <w:abstractNum w:abstractNumId="6">
+  <w:abstractNum w:abstractNumId="11">
+    <w:nsid w:val="40F07B50"/>
+    <w:multiLevelType w:val="multilevel"/>
+    <w:tmpl w:val="004E0968"/>
+    <w:lvl w:ilvl="0">
+      <w:start w:val="1"/>
+      <w:numFmt w:val="bullet"/>
+      <w:lvlText w:val=""/>
+      <w:lvlJc w:val="left"/>
+      <w:pPr>
+        <w:tabs>
+          <w:tab w:val="num" w:pos="720"/>
+        </w:tabs>
+        <w:ind w:left="720" w:hanging="360"/>
+      </w:pPr>
+      <w:rPr>
+        <w:rFonts w:ascii="Symbol" w:hAnsi="Symbol" w:hint="default"/>
+        <w:sz w:val="20"/>
+      </w:rPr>
+    </w:lvl>
+    <w:lvl w:ilvl="1" w:tentative="1">
+      <w:start w:val="1"/>
+      <w:numFmt w:val="bullet"/>
+      <w:lvlText w:val="o"/>
+      <w:lvlJc w:val="left"/>
+      <w:pPr>
+        <w:tabs>
+          <w:tab w:val="num" w:pos="1440"/>
+        </w:tabs>
+        <w:ind w:left="1440" w:hanging="360"/>
+      </w:pPr>
+      <w:rPr>
+        <w:rFonts w:ascii="Courier New" w:hAnsi="Courier New" w:hint="default"/>
+        <w:sz w:val="20"/>
+      </w:rPr>
+    </w:lvl>
+    <w:lvl w:ilvl="2" w:tentative="1">
+      <w:start w:val="1"/>
+      <w:numFmt w:val="bullet"/>
+      <w:lvlText w:val=""/>
+      <w:lvlJc w:val="left"/>
+      <w:pPr>
+        <w:tabs>
+          <w:tab w:val="num" w:pos="2160"/>
+        </w:tabs>
+        <w:ind w:left="2160" w:hanging="360"/>
+      </w:pPr>
+      <w:rPr>
+        <w:rFonts w:ascii="Wingdings" w:hAnsi="Wingdings" w:hint="default"/>
+        <w:sz w:val="20"/>
+      </w:rPr>
+    </w:lvl>
+    <w:lvl w:ilvl="3" w:tentative="1">
+      <w:start w:val="1"/>
+      <w:numFmt w:val="bullet"/>
+      <w:lvlText w:val=""/>
+      <w:lvlJc w:val="left"/>
+      <w:pPr>
+        <w:tabs>
+          <w:tab w:val="num" w:pos="2880"/>
+        </w:tabs>
+        <w:ind w:left="2880" w:hanging="360"/>
+      </w:pPr>
+      <w:rPr>
+        <w:rFonts w:ascii="Wingdings" w:hAnsi="Wingdings" w:hint="default"/>
+        <w:sz w:val="20"/>
+      </w:rPr>
+    </w:lvl>
+    <w:lvl w:ilvl="4" w:tentative="1">
+      <w:start w:val="1"/>
+      <w:numFmt w:val="bullet"/>
+      <w:lvlText w:val=""/>
+      <w:lvlJc w:val="left"/>
+      <w:pPr>
+        <w:tabs>
+          <w:tab w:val="num" w:pos="3600"/>
+        </w:tabs>
+        <w:ind w:left="3600" w:hanging="360"/>
+      </w:pPr>
+      <w:rPr>
+        <w:rFonts w:ascii="Wingdings" w:hAnsi="Wingdings" w:hint="default"/>
+        <w:sz w:val="20"/>
+      </w:rPr>
+    </w:lvl>
+    <w:lvl w:ilvl="5" w:tentative="1">
+      <w:start w:val="1"/>
+      <w:numFmt w:val="bullet"/>
+      <w:lvlText w:val=""/>
+      <w:lvlJc w:val="left"/>
+      <w:pPr>
+        <w:tabs>
+          <w:tab w:val="num" w:pos="4320"/>
+        </w:tabs>
+        <w:ind w:left="4320" w:hanging="360"/>
+      </w:pPr>
+      <w:rPr>
+        <w:rFonts w:ascii="Wingdings" w:hAnsi="Wingdings" w:hint="default"/>
+        <w:sz w:val="20"/>
+      </w:rPr>
+    </w:lvl>
+    <w:lvl w:ilvl="6" w:tentative="1">
+      <w:start w:val="1"/>
+      <w:numFmt w:val="bullet"/>
+      <w:lvlText w:val=""/>
+      <w:lvlJc w:val="left"/>
+      <w:pPr>
+        <w:tabs>
+          <w:tab w:val="num" w:pos="5040"/>
+        </w:tabs>
+        <w:ind w:left="5040" w:hanging="360"/>
+      </w:pPr>
+      <w:rPr>
+        <w:rFonts w:ascii="Wingdings" w:hAnsi="Wingdings" w:hint="default"/>
+        <w:sz w:val="20"/>
+      </w:rPr>
+    </w:lvl>
+    <w:lvl w:ilvl="7" w:tentative="1">
+      <w:start w:val="1"/>
+      <w:numFmt w:val="bullet"/>
+      <w:lvlText w:val=""/>
+      <w:lvlJc w:val="left"/>
+      <w:pPr>
+        <w:tabs>
+          <w:tab w:val="num" w:pos="5760"/>
+        </w:tabs>
+        <w:ind w:left="5760" w:hanging="360"/>
+      </w:pPr>
+      <w:rPr>
+        <w:rFonts w:ascii="Wingdings" w:hAnsi="Wingdings" w:hint="default"/>
+        <w:sz w:val="20"/>
+      </w:rPr>
+    </w:lvl>
+    <w:lvl w:ilvl="8" w:tentative="1">
+      <w:start w:val="1"/>
+      <w:numFmt w:val="bullet"/>
+      <w:lvlText w:val=""/>
+      <w:lvlJc w:val="left"/>
+      <w:pPr>
+        <w:tabs>
+          <w:tab w:val="num" w:pos="6480"/>
+        </w:tabs>
+        <w:ind w:left="6480" w:hanging="360"/>
+      </w:pPr>
+      <w:rPr>
+        <w:rFonts w:ascii="Wingdings" w:hAnsi="Wingdings" w:hint="default"/>
+        <w:sz w:val="20"/>
+      </w:rPr>
+    </w:lvl>
+  </w:abstractNum>
+  <w:abstractNum w:abstractNumId="12">
     <w:nsid w:val="53496D73"/>
     <w:multiLevelType w:val="multilevel"/>
     <w:tmpl w:val="64964D18"/>
@@ -4893,25 +7196,43 @@
     </w:lvl>
   </w:abstractNum>
   <w:num w:numId="1">
+    <w:abstractNumId w:val="4"/>
+  </w:num>
+  <w:num w:numId="2">
+    <w:abstractNumId w:val="10"/>
+  </w:num>
+  <w:num w:numId="3">
+    <w:abstractNumId w:val="8"/>
+  </w:num>
+  <w:num w:numId="4">
+    <w:abstractNumId w:val="7"/>
+  </w:num>
+  <w:num w:numId="5">
+    <w:abstractNumId w:val="12"/>
+  </w:num>
+  <w:num w:numId="6">
+    <w:abstractNumId w:val="2"/>
+  </w:num>
+  <w:num w:numId="7">
+    <w:abstractNumId w:val="5"/>
+  </w:num>
+  <w:num w:numId="8">
+    <w:abstractNumId w:val="6"/>
+  </w:num>
+  <w:num w:numId="9">
+    <w:abstractNumId w:val="0"/>
+  </w:num>
+  <w:num w:numId="10">
     <w:abstractNumId w:val="1"/>
   </w:num>
-  <w:num w:numId="2">
-    <w:abstractNumId w:val="5"/>
+  <w:num w:numId="11">
+    <w:abstractNumId w:val="11"/>
   </w:num>
-  <w:num w:numId="3">
-    <w:abstractNumId w:val="4"/>
-  </w:num>
-  <w:num w:numId="4">
+  <w:num w:numId="12">
     <w:abstractNumId w:val="3"/>
   </w:num>
-  <w:num w:numId="5">
-    <w:abstractNumId w:val="6"/>
-  </w:num>
-  <w:num w:numId="6">
-    <w:abstractNumId w:val="0"/>
-  </w:num>
-  <w:num w:numId="7">
-    <w:abstractNumId w:val="2"/>
+  <w:num w:numId="13">
+    <w:abstractNumId w:val="9"/>
   </w:num>
 </w:numbering>
 </file>
@@ -5613,6 +7934,19 @@
       <w:contextualSpacing/>
     </w:pPr>
   </w:style>
+  <w:style w:type="paragraph" w:styleId="NormalWeb">
+    <w:name w:val="Normal (Web)"/>
+    <w:basedOn w:val="Normal"/>
+    <w:uiPriority w:val="99"/>
+    <w:unhideWhenUsed/>
+    <w:rsid w:val="00B41633"/>
+    <w:pPr>
+      <w:spacing w:before="100" w:beforeAutospacing="1" w:after="100" w:afterAutospacing="1" w:line="240" w:lineRule="auto"/>
+    </w:pPr>
+    <w:rPr>
+      <w:lang w:val="es-PE"/>
+    </w:rPr>
+  </w:style>
 </w:styles>
 </file>
 

</xml_diff>